<commit_message>
Subo lo que he añadido hoy sobre el diseño de implementación de las bases de datos junto con los diagramas de clases
</commit_message>
<xml_diff>
--- a/Base de datos/Diseño implementacion/Diseño de los módulos de interacción con las Bases de datos.docx
+++ b/Base de datos/Diseño implementacion/Diseño de los módulos de interacción con las Bases de datos.docx
@@ -52,28 +52,43 @@
         <w:spacing w:after="288"/>
         <w:jc w:val="both"/>
         <w:rPr>
+          <w:sz w:val="24"/>
+          <w:szCs w:val="24"/>
+        </w:rPr>
+      </w:pPr>
+      <w:r>
+        <w:rPr>
+          <w:sz w:val="24"/>
+          <w:szCs w:val="24"/>
+        </w:rPr>
+        <w:t>Para cualquier duda con respecto al diseño o tipo de los campos de las bases de datos, se deberá consultar el documento acerca del diseño de las bases de datos.</w:t>
+      </w:r>
+    </w:p>
+    <w:p>
+      <w:pPr>
+        <w:spacing w:after="288"/>
+        <w:jc w:val="both"/>
+        <w:rPr>
           <w:b/>
           <w:sz w:val="32"/>
           <w:szCs w:val="32"/>
         </w:rPr>
       </w:pPr>
-      <w:proofErr w:type="spellStart"/>
       <w:r>
         <w:rPr>
           <w:b/>
           <w:sz w:val="32"/>
           <w:szCs w:val="32"/>
         </w:rPr>
-        <w:t>Modulos</w:t>
-      </w:r>
-      <w:proofErr w:type="spellEnd"/>
+        <w:t>Mó</w:t>
+      </w:r>
       <w:r>
         <w:rPr>
           <w:b/>
           <w:sz w:val="32"/>
           <w:szCs w:val="32"/>
         </w:rPr>
-        <w:t xml:space="preserve"> en el servidor Web</w:t>
+        <w:t>dulos en el servidor Web</w:t>
       </w:r>
     </w:p>
     <w:p>
@@ -202,9 +217,17 @@
           <w:sz w:val="24"/>
           <w:szCs w:val="24"/>
         </w:rPr>
-        <w:t>Bool</w:t>
-      </w:r>
-      <w:proofErr w:type="spellEnd"/>
+        <w:t>Int</w:t>
+      </w:r>
+      <w:proofErr w:type="spellEnd"/>
+      <w:r>
+        <w:rPr>
+          <w:b/>
+          <w:sz w:val="24"/>
+          <w:szCs w:val="24"/>
+        </w:rPr>
+        <w:t xml:space="preserve"> </w:t>
+      </w:r>
       <w:r>
         <w:rPr>
           <w:b/>
@@ -489,6 +512,7 @@
           <w:sz w:val="24"/>
           <w:szCs w:val="24"/>
         </w:rPr>
+        <w:lastRenderedPageBreak/>
         <w:t>Una vez cumplida las condiciones, llama a la función encargada de asociar permisos ha dicho usuario.</w:t>
       </w:r>
     </w:p>
@@ -512,7 +536,6 @@
           <w:sz w:val="24"/>
           <w:szCs w:val="24"/>
         </w:rPr>
-        <w:lastRenderedPageBreak/>
         <w:t xml:space="preserve">En caso de que los permisos hayan sido asociados correctamente se procede a dar de alta al </w:t>
       </w:r>
       <w:r>
@@ -537,6 +560,29 @@
           <w:szCs w:val="24"/>
         </w:rPr>
         <w:t xml:space="preserve"> contraseña e identificador de permisos obtenidos.</w:t>
+      </w:r>
+    </w:p>
+    <w:p>
+      <w:pPr>
+        <w:pStyle w:val="Prrafodelista"/>
+        <w:numPr>
+          <w:ilvl w:val="0"/>
+          <w:numId w:val="2"/>
+        </w:numPr>
+        <w:spacing w:after="288"/>
+        <w:contextualSpacing w:val="0"/>
+        <w:jc w:val="both"/>
+        <w:rPr>
+          <w:sz w:val="24"/>
+          <w:szCs w:val="24"/>
+        </w:rPr>
+      </w:pPr>
+      <w:r>
+        <w:rPr>
+          <w:sz w:val="24"/>
+          <w:szCs w:val="24"/>
+        </w:rPr>
+        <w:t>Se devuelve el identificador asignado a dicho usuario</w:t>
       </w:r>
     </w:p>
     <w:p>
@@ -632,23 +678,21 @@
           <w:sz w:val="24"/>
           <w:szCs w:val="24"/>
         </w:rPr>
-        <w:t xml:space="preserve">). De esta forma según la composición del nombre este formará parte de un determinado grupo. Este grupo se consultará en la tabla correspondiente para obtener el identificador de grupo que le </w:t>
-      </w:r>
-      <w:proofErr w:type="gramStart"/>
-      <w:r>
-        <w:rPr>
-          <w:sz w:val="24"/>
-          <w:szCs w:val="24"/>
-        </w:rPr>
-        <w:t>corresponde .</w:t>
-      </w:r>
-      <w:proofErr w:type="gramEnd"/>
-      <w:r>
-        <w:rPr>
-          <w:sz w:val="24"/>
-          <w:szCs w:val="24"/>
-        </w:rPr>
-        <w:t xml:space="preserve"> En caso de no encontrar ninguna entrada de la tabla que coincida con el tipo de usuario determinado se devolverá -1, en otro caso se devolverá el identificador de dicho tipo.</w:t>
+        <w:t>). De esta forma según la composición del nombre este formará parte de un determinado grupo. Este grupo se consultará en la tabla correspondiente para obtener el identifica</w:t>
+      </w:r>
+      <w:r>
+        <w:rPr>
+          <w:sz w:val="24"/>
+          <w:szCs w:val="24"/>
+        </w:rPr>
+        <w:t>dor de grupo que le corresponde</w:t>
+      </w:r>
+      <w:r>
+        <w:rPr>
+          <w:sz w:val="24"/>
+          <w:szCs w:val="24"/>
+        </w:rPr>
+        <w:t>. En caso de no encontrar ninguna entrada de la tabla que coincida con el tipo de usuario determinado se devolverá -1, en otro caso se devolverá el identificador de dicho tipo.</w:t>
       </w:r>
     </w:p>
     <w:p>
@@ -764,7 +808,14 @@
           <w:sz w:val="24"/>
           <w:szCs w:val="24"/>
         </w:rPr>
-        <w:t xml:space="preserve">El nombre del usuario existe en la tabla Usuarios de la Base de </w:t>
+        <w:t>El nombre del usuario existe en la tab</w:t>
+      </w:r>
+      <w:r>
+        <w:rPr>
+          <w:sz w:val="24"/>
+          <w:szCs w:val="24"/>
+        </w:rPr>
+        <w:t xml:space="preserve">la Usuarios de la Base de </w:t>
       </w:r>
       <w:proofErr w:type="gramStart"/>
       <w:r>
@@ -821,7 +872,14 @@
           <w:sz w:val="24"/>
           <w:szCs w:val="24"/>
         </w:rPr>
-        <w:t>En caso de no cumplir alguna de las condiciones se devolverá un número que represente el tipo de error devuelto. En caso de que se cumplan ambas condiciones se extraerá de las tabla correspondientes el id de los permisos asociados a dicho usuario y se llamará a la función encargada de ajustar el sistema para orientarlo a las funcionalidades a las que este tipo de usuarios tiene acceso. En caso de que todo haya funcionado de manera correcta la función devolverá el valor asociado a acierto (0, por ejemplo).</w:t>
+        <w:t xml:space="preserve">En caso de no cumplir alguna de las condiciones se devolverá un número que represente el tipo de error devuelto. En caso de que se cumplan ambas condiciones se extraerá de las tabla correspondientes el id de los permisos asociados a dicho usuario y se llamará a la función encargada de ajustar el sistema para orientarlo a las funcionalidades a las que este tipo de usuarios tiene acceso. En caso de que todo haya funcionado de manera correcta la función devolverá el </w:t>
+      </w:r>
+      <w:r>
+        <w:rPr>
+          <w:sz w:val="24"/>
+          <w:szCs w:val="24"/>
+        </w:rPr>
+        <w:t xml:space="preserve">identificador asociado a dicho usuario. </w:t>
       </w:r>
     </w:p>
     <w:p>
@@ -875,23 +933,21 @@
           <w:sz w:val="24"/>
           <w:szCs w:val="24"/>
         </w:rPr>
-        <w:t xml:space="preserve">Este módulo  se encargará de ejecutar las diferentes funciones que se pueden realizar con </w:t>
-      </w:r>
-      <w:proofErr w:type="spellStart"/>
-      <w:r>
-        <w:rPr>
-          <w:sz w:val="24"/>
-          <w:szCs w:val="24"/>
-        </w:rPr>
-        <w:t>repecto</w:t>
-      </w:r>
-      <w:proofErr w:type="spellEnd"/>
-      <w:r>
-        <w:rPr>
-          <w:sz w:val="24"/>
-          <w:szCs w:val="24"/>
-        </w:rPr>
-        <w:t xml:space="preserve"> a las entradas de la base de datos correspondiente a un usuario en concreto. Este módulo se ejecutará una vez que el usuario se haya registrado o </w:t>
+        <w:t>Este módulo  se encargará de ejecutar las diferentes funciones que se pueden realizar con re</w:t>
+      </w:r>
+      <w:r>
+        <w:rPr>
+          <w:sz w:val="24"/>
+          <w:szCs w:val="24"/>
+        </w:rPr>
+        <w:t>s</w:t>
+      </w:r>
+      <w:r>
+        <w:rPr>
+          <w:sz w:val="24"/>
+          <w:szCs w:val="24"/>
+        </w:rPr>
+        <w:t xml:space="preserve">pecto a las entradas de la base de datos correspondiente a un usuario en concreto. Este módulo se ejecutará una vez que el usuario se haya registrado o </w:t>
       </w:r>
       <w:proofErr w:type="spellStart"/>
       <w:r>
@@ -946,6 +1002,7 @@
           <w:sz w:val="24"/>
           <w:szCs w:val="24"/>
         </w:rPr>
+        <w:lastRenderedPageBreak/>
         <w:t>UserId</w:t>
       </w:r>
       <w:proofErr w:type="spellEnd"/>
@@ -989,10 +1046,10 @@
       <w:proofErr w:type="spellStart"/>
       <w:r>
         <w:rPr>
-          <w:sz w:val="24"/>
-          <w:szCs w:val="24"/>
-        </w:rPr>
-        <w:lastRenderedPageBreak/>
+          <w:b/>
+          <w:sz w:val="24"/>
+          <w:szCs w:val="24"/>
+        </w:rPr>
         <w:t>TypeIds</w:t>
       </w:r>
       <w:proofErr w:type="spellEnd"/>
@@ -1052,6 +1109,74 @@
           <w:szCs w:val="24"/>
         </w:rPr>
         <w:t>Las funciones que serán necesarias en esta clase con respecto a la interacción con la base de datos serán las siguientes:</w:t>
+      </w:r>
+    </w:p>
+    <w:p>
+      <w:pPr>
+        <w:pStyle w:val="Prrafodelista"/>
+        <w:numPr>
+          <w:ilvl w:val="0"/>
+          <w:numId w:val="11"/>
+        </w:numPr>
+        <w:spacing w:after="288"/>
+        <w:jc w:val="both"/>
+        <w:rPr>
+          <w:sz w:val="24"/>
+          <w:szCs w:val="24"/>
+        </w:rPr>
+      </w:pPr>
+      <w:proofErr w:type="spellStart"/>
+      <w:r>
+        <w:rPr>
+          <w:b/>
+          <w:sz w:val="24"/>
+          <w:szCs w:val="24"/>
+        </w:rPr>
+        <w:t>List</w:t>
+      </w:r>
+      <w:proofErr w:type="spellEnd"/>
+      <w:r>
+        <w:rPr>
+          <w:b/>
+          <w:sz w:val="24"/>
+          <w:szCs w:val="24"/>
+        </w:rPr>
+        <w:t xml:space="preserve"> </w:t>
+      </w:r>
+      <w:proofErr w:type="spellStart"/>
+      <w:proofErr w:type="gramStart"/>
+      <w:r>
+        <w:rPr>
+          <w:b/>
+          <w:sz w:val="24"/>
+          <w:szCs w:val="24"/>
+        </w:rPr>
+        <w:t>getTypeIds</w:t>
+      </w:r>
+      <w:proofErr w:type="spellEnd"/>
+      <w:r>
+        <w:rPr>
+          <w:b/>
+          <w:sz w:val="24"/>
+          <w:szCs w:val="24"/>
+        </w:rPr>
+        <w:t>(</w:t>
+      </w:r>
+      <w:proofErr w:type="gramEnd"/>
+      <w:r>
+        <w:rPr>
+          <w:b/>
+          <w:sz w:val="24"/>
+          <w:szCs w:val="24"/>
+        </w:rPr>
+        <w:t>)</w:t>
+      </w:r>
+      <w:r>
+        <w:rPr>
+          <w:sz w:val="24"/>
+          <w:szCs w:val="24"/>
+        </w:rPr>
+        <w:t xml:space="preserve"> : Esta función devuelve una lista con los identificadores de tipos asociados al usuario. Esta función será llamada en la constructora para poder obtener el atributo con la lista de tipos correspondiente.</w:t>
       </w:r>
     </w:p>
     <w:p>
@@ -1301,39 +1426,35 @@
           <w:sz w:val="24"/>
           <w:szCs w:val="24"/>
         </w:rPr>
-        <w:t xml:space="preserve"> Esta función devuelve una lista con el nombre de la asignatura asociada al grupo pasado como </w:t>
-      </w:r>
-      <w:proofErr w:type="spellStart"/>
-      <w:r>
-        <w:rPr>
-          <w:sz w:val="24"/>
-          <w:szCs w:val="24"/>
-        </w:rPr>
-        <w:t>parametro</w:t>
-      </w:r>
-      <w:proofErr w:type="spellEnd"/>
-      <w:r>
-        <w:rPr>
-          <w:sz w:val="24"/>
-          <w:szCs w:val="24"/>
-        </w:rPr>
-        <w:t xml:space="preserve">, el curso en la que se imparte dicha asignatura, el año académico en el que se imparte y el grupo de clase asociado (véase como grupo el valor </w:t>
-      </w:r>
-      <w:proofErr w:type="spellStart"/>
-      <w:r>
-        <w:rPr>
-          <w:sz w:val="24"/>
-          <w:szCs w:val="24"/>
-        </w:rPr>
-        <w:t>alfanúmerico</w:t>
-      </w:r>
-      <w:proofErr w:type="spellEnd"/>
-      <w:r>
-        <w:rPr>
-          <w:sz w:val="24"/>
-          <w:szCs w:val="24"/>
-        </w:rPr>
-        <w:t xml:space="preserve"> </w:t>
+        <w:t xml:space="preserve"> Esta función devuelve una lista con el nombre de la asignatura as</w:t>
+      </w:r>
+      <w:r>
+        <w:rPr>
+          <w:sz w:val="24"/>
+          <w:szCs w:val="24"/>
+        </w:rPr>
+        <w:t>ociada al grupo pasado como pará</w:t>
+      </w:r>
+      <w:r>
+        <w:rPr>
+          <w:sz w:val="24"/>
+          <w:szCs w:val="24"/>
+        </w:rPr>
+        <w:t>metro, el curso en la que se imparte dicha asignatura, el año académico en el que se imparte y el grupo de clase asociado (</w:t>
+      </w:r>
+      <w:r>
+        <w:rPr>
+          <w:sz w:val="24"/>
+          <w:szCs w:val="24"/>
+        </w:rPr>
+        <w:t>véase como grupo el valor alfanumé</w:t>
+      </w:r>
+      <w:r>
+        <w:rPr>
+          <w:sz w:val="24"/>
+          <w:szCs w:val="24"/>
+        </w:rPr>
+        <w:t xml:space="preserve">rico </w:t>
       </w:r>
       <w:proofErr w:type="spellStart"/>
       <w:r>
@@ -1627,6 +1748,7 @@
           <w:sz w:val="24"/>
           <w:szCs w:val="24"/>
         </w:rPr>
+        <w:lastRenderedPageBreak/>
         <w:t>int</w:t>
       </w:r>
       <w:proofErr w:type="spellEnd"/>
@@ -1705,7 +1827,6 @@
           <w:sz w:val="24"/>
           <w:szCs w:val="24"/>
         </w:rPr>
-        <w:lastRenderedPageBreak/>
         <w:t>Void</w:t>
       </w:r>
       <w:proofErr w:type="spellEnd"/>
@@ -1989,7 +2110,14 @@
           <w:sz w:val="24"/>
           <w:szCs w:val="24"/>
         </w:rPr>
-        <w:t xml:space="preserve"> exclusive para los administradores y permitir</w:t>
+        <w:t xml:space="preserve"> exclusiva</w:t>
+      </w:r>
+      <w:r>
+        <w:rPr>
+          <w:sz w:val="24"/>
+          <w:szCs w:val="24"/>
+        </w:rPr>
+        <w:t xml:space="preserve"> para los administradores y permitir</w:t>
       </w:r>
       <w:r>
         <w:rPr>
@@ -2221,7 +2349,15 @@
           <w:sz w:val="24"/>
           <w:szCs w:val="24"/>
         </w:rPr>
-        <w:t>ideGroup</w:t>
+        <w:t>id</w:t>
+      </w:r>
+      <w:r>
+        <w:rPr>
+          <w:b/>
+          <w:sz w:val="24"/>
+          <w:szCs w:val="24"/>
+        </w:rPr>
+        <w:t>Group</w:t>
       </w:r>
       <w:proofErr w:type="spellEnd"/>
       <w:r>
@@ -2251,17 +2387,62 @@
           <w:sz w:val="24"/>
           <w:szCs w:val="24"/>
         </w:rPr>
-        <w:t xml:space="preserve">que se encuentran asociados con el grupo cuyo identificador se pasa como </w:t>
-      </w:r>
-      <w:proofErr w:type="spellStart"/>
-      <w:r>
-        <w:rPr>
-          <w:sz w:val="24"/>
-          <w:szCs w:val="24"/>
-        </w:rPr>
-        <w:t>argumento.</w:t>
-      </w:r>
-      <w:proofErr w:type="spellEnd"/>
+        <w:t>que se encuentran asociados con el grupo cuyo identificador se pasa como argumento.</w:t>
+      </w:r>
+    </w:p>
+    <w:p>
+      <w:pPr>
+        <w:spacing w:after="288"/>
+        <w:jc w:val="both"/>
+        <w:rPr>
+          <w:sz w:val="24"/>
+          <w:szCs w:val="24"/>
+        </w:rPr>
+      </w:pPr>
+      <w:r>
+        <w:rPr>
+          <w:noProof/>
+          <w:sz w:val="24"/>
+          <w:szCs w:val="24"/>
+          <w:lang w:eastAsia="es-ES"/>
+        </w:rPr>
+        <w:lastRenderedPageBreak/>
+        <w:drawing>
+          <wp:inline distT="0" distB="0" distL="0" distR="0">
+            <wp:extent cx="5825094" cy="2428875"/>
+            <wp:effectExtent l="19050" t="0" r="4206" b="0"/>
+            <wp:docPr id="1" name="0 Imagen" descr="Diagrama de clases WebServer.jpg"/>
+            <wp:cNvGraphicFramePr>
+              <a:graphicFrameLocks xmlns:a="http://schemas.openxmlformats.org/drawingml/2006/main" noChangeAspect="1"/>
+            </wp:cNvGraphicFramePr>
+            <a:graphic xmlns:a="http://schemas.openxmlformats.org/drawingml/2006/main">
+              <a:graphicData uri="http://schemas.openxmlformats.org/drawingml/2006/picture">
+                <pic:pic xmlns:pic="http://schemas.openxmlformats.org/drawingml/2006/picture">
+                  <pic:nvPicPr>
+                    <pic:cNvPr id="0" name="Diagrama de clases WebServer.jpg"/>
+                    <pic:cNvPicPr/>
+                  </pic:nvPicPr>
+                  <pic:blipFill>
+                    <a:blip r:embed="rId5"/>
+                    <a:stretch>
+                      <a:fillRect/>
+                    </a:stretch>
+                  </pic:blipFill>
+                  <pic:spPr>
+                    <a:xfrm>
+                      <a:off x="0" y="0"/>
+                      <a:ext cx="5825094" cy="2428875"/>
+                    </a:xfrm>
+                    <a:prstGeom prst="rect">
+                      <a:avLst/>
+                    </a:prstGeom>
+                  </pic:spPr>
+                </pic:pic>
+              </a:graphicData>
+            </a:graphic>
+          </wp:inline>
+        </w:drawing>
+      </w:r>
     </w:p>
     <w:p>
       <w:pPr>
@@ -2350,16 +2531,3482 @@
           <w:sz w:val="24"/>
           <w:szCs w:val="24"/>
         </w:rPr>
-        <w:t xml:space="preserve">Esta clase se encargará de extraer y modificar la información relativa al puerto y la IP de los diferentes servidores de máquinas virtuales. Además a partir de esta clase también se podrán dar de alta y de baja en la base de datos nuevos servidores, </w:t>
-      </w:r>
-      <w:r>
-        <w:rPr>
+        <w:t>Esta clase se encargará de extraer y modificar la información relativa al puerto y la IP de los diferentes servidores de máquinas virtuales. Además a partir de esta clase también se podrán dar de alta y de baja en la base de datos nuevos servidores, indicando los detalles sobre la IP, el puerto y el número máximo de máquinas virtuales que dicho servidor puede ejecutar al mismo tiempo. Para ello serán necesarias las siguientes funciones:</w:t>
+      </w:r>
+    </w:p>
+    <w:p>
+      <w:pPr>
+        <w:pStyle w:val="Prrafodelista"/>
+        <w:numPr>
+          <w:ilvl w:val="0"/>
+          <w:numId w:val="6"/>
+        </w:numPr>
+        <w:spacing w:after="288"/>
+        <w:jc w:val="both"/>
+        <w:rPr>
+          <w:sz w:val="24"/>
+          <w:szCs w:val="24"/>
+        </w:rPr>
+      </w:pPr>
+      <w:proofErr w:type="spellStart"/>
+      <w:r>
+        <w:rPr>
+          <w:b/>
+          <w:sz w:val="24"/>
+          <w:szCs w:val="24"/>
+        </w:rPr>
+        <w:t>String</w:t>
+      </w:r>
+      <w:proofErr w:type="spellEnd"/>
+      <w:r>
+        <w:rPr>
+          <w:b/>
+          <w:sz w:val="24"/>
+          <w:szCs w:val="24"/>
+        </w:rPr>
+        <w:t xml:space="preserve"> </w:t>
+      </w:r>
+      <w:proofErr w:type="spellStart"/>
+      <w:proofErr w:type="gramStart"/>
+      <w:r>
+        <w:rPr>
+          <w:b/>
+          <w:sz w:val="24"/>
+          <w:szCs w:val="24"/>
+        </w:rPr>
+        <w:t>getPort</w:t>
+      </w:r>
+      <w:proofErr w:type="spellEnd"/>
+      <w:r>
+        <w:rPr>
+          <w:b/>
+          <w:sz w:val="24"/>
+          <w:szCs w:val="24"/>
+        </w:rPr>
+        <w:t>(</w:t>
+      </w:r>
+      <w:proofErr w:type="spellStart"/>
+      <w:proofErr w:type="gramEnd"/>
+      <w:r>
+        <w:rPr>
+          <w:b/>
+          <w:sz w:val="24"/>
+          <w:szCs w:val="24"/>
+        </w:rPr>
+        <w:t>IdServer</w:t>
+      </w:r>
+      <w:proofErr w:type="spellEnd"/>
+      <w:r>
+        <w:rPr>
+          <w:b/>
+          <w:sz w:val="24"/>
+          <w:szCs w:val="24"/>
+        </w:rPr>
+        <w:t>)</w:t>
+      </w:r>
+      <w:r>
+        <w:rPr>
+          <w:sz w:val="24"/>
+          <w:szCs w:val="24"/>
+        </w:rPr>
+        <w:t xml:space="preserve"> : devuelve el puerto asociado al servidor pasado como argumento.</w:t>
+      </w:r>
+    </w:p>
+    <w:p>
+      <w:pPr>
+        <w:pStyle w:val="Prrafodelista"/>
+        <w:numPr>
+          <w:ilvl w:val="0"/>
+          <w:numId w:val="6"/>
+        </w:numPr>
+        <w:spacing w:after="288"/>
+        <w:jc w:val="both"/>
+        <w:rPr>
+          <w:sz w:val="24"/>
+          <w:szCs w:val="24"/>
+        </w:rPr>
+      </w:pPr>
+      <w:proofErr w:type="spellStart"/>
+      <w:r>
+        <w:rPr>
+          <w:b/>
+          <w:sz w:val="24"/>
+          <w:szCs w:val="24"/>
+        </w:rPr>
+        <w:t>String</w:t>
+      </w:r>
+      <w:proofErr w:type="spellEnd"/>
+      <w:r>
+        <w:rPr>
+          <w:b/>
+          <w:sz w:val="24"/>
+          <w:szCs w:val="24"/>
+        </w:rPr>
+        <w:t xml:space="preserve"> </w:t>
+      </w:r>
+      <w:proofErr w:type="spellStart"/>
+      <w:proofErr w:type="gramStart"/>
+      <w:r>
+        <w:rPr>
+          <w:b/>
+          <w:sz w:val="24"/>
+          <w:szCs w:val="24"/>
+        </w:rPr>
+        <w:t>getIP</w:t>
+      </w:r>
+      <w:proofErr w:type="spellEnd"/>
+      <w:r>
+        <w:rPr>
+          <w:b/>
+          <w:sz w:val="24"/>
+          <w:szCs w:val="24"/>
+        </w:rPr>
+        <w:t>(</w:t>
+      </w:r>
+      <w:proofErr w:type="spellStart"/>
+      <w:proofErr w:type="gramEnd"/>
+      <w:r>
+        <w:rPr>
+          <w:b/>
+          <w:sz w:val="24"/>
+          <w:szCs w:val="24"/>
+        </w:rPr>
+        <w:t>IdServer</w:t>
+      </w:r>
+      <w:proofErr w:type="spellEnd"/>
+      <w:r>
+        <w:rPr>
+          <w:b/>
+          <w:sz w:val="24"/>
+          <w:szCs w:val="24"/>
+        </w:rPr>
+        <w:t>)</w:t>
+      </w:r>
+      <w:r>
+        <w:rPr>
+          <w:sz w:val="24"/>
+          <w:szCs w:val="24"/>
+        </w:rPr>
+        <w:t xml:space="preserve"> : devuelve la IP asociada a un determinado servidor pasado como argumento.</w:t>
+      </w:r>
+    </w:p>
+    <w:p>
+      <w:pPr>
+        <w:pStyle w:val="Prrafodelista"/>
+        <w:numPr>
+          <w:ilvl w:val="0"/>
+          <w:numId w:val="6"/>
+        </w:numPr>
+        <w:spacing w:after="288"/>
+        <w:jc w:val="both"/>
+        <w:rPr>
+          <w:sz w:val="24"/>
+          <w:szCs w:val="24"/>
+        </w:rPr>
+      </w:pPr>
+      <w:proofErr w:type="spellStart"/>
+      <w:r>
+        <w:rPr>
+          <w:b/>
+          <w:sz w:val="24"/>
+          <w:szCs w:val="24"/>
+        </w:rPr>
+        <w:t>Int</w:t>
+      </w:r>
+      <w:proofErr w:type="spellEnd"/>
+      <w:r>
+        <w:rPr>
+          <w:b/>
+          <w:sz w:val="24"/>
+          <w:szCs w:val="24"/>
+        </w:rPr>
+        <w:t xml:space="preserve"> </w:t>
+      </w:r>
+      <w:proofErr w:type="spellStart"/>
+      <w:r>
+        <w:rPr>
+          <w:b/>
+          <w:sz w:val="24"/>
+          <w:szCs w:val="24"/>
+        </w:rPr>
+        <w:t>getMaxMV</w:t>
+      </w:r>
+      <w:proofErr w:type="spellEnd"/>
+      <w:r>
+        <w:rPr>
+          <w:b/>
+          <w:sz w:val="24"/>
+          <w:szCs w:val="24"/>
+        </w:rPr>
+        <w:t>(</w:t>
+      </w:r>
+      <w:proofErr w:type="spellStart"/>
+      <w:r>
+        <w:rPr>
+          <w:b/>
+          <w:sz w:val="24"/>
+          <w:szCs w:val="24"/>
+        </w:rPr>
+        <w:t>IdServer</w:t>
+      </w:r>
+      <w:proofErr w:type="spellEnd"/>
+      <w:r>
+        <w:rPr>
+          <w:b/>
+          <w:sz w:val="24"/>
+          <w:szCs w:val="24"/>
+        </w:rPr>
+        <w:t>)</w:t>
+      </w:r>
+      <w:r>
+        <w:rPr>
+          <w:sz w:val="24"/>
+          <w:szCs w:val="24"/>
+        </w:rPr>
+        <w:t xml:space="preserve"> : devuelve el número máximo de máquinas virtuales que el servidor puede soportar</w:t>
+      </w:r>
+    </w:p>
+    <w:p>
+      <w:pPr>
+        <w:pStyle w:val="Prrafodelista"/>
+        <w:numPr>
+          <w:ilvl w:val="0"/>
+          <w:numId w:val="6"/>
+        </w:numPr>
+        <w:spacing w:after="288"/>
+        <w:jc w:val="both"/>
+        <w:rPr>
+          <w:sz w:val="24"/>
+          <w:szCs w:val="24"/>
+        </w:rPr>
+      </w:pPr>
+      <w:proofErr w:type="spellStart"/>
+      <w:r>
+        <w:rPr>
+          <w:b/>
+          <w:sz w:val="24"/>
+          <w:szCs w:val="24"/>
+        </w:rPr>
+        <w:t>Int</w:t>
+      </w:r>
+      <w:proofErr w:type="spellEnd"/>
+      <w:r>
+        <w:rPr>
+          <w:b/>
+          <w:sz w:val="24"/>
+          <w:szCs w:val="24"/>
+        </w:rPr>
+        <w:t xml:space="preserve"> </w:t>
+      </w:r>
+      <w:proofErr w:type="spellStart"/>
+      <w:proofErr w:type="gramStart"/>
+      <w:r>
+        <w:rPr>
+          <w:b/>
+          <w:sz w:val="24"/>
+          <w:szCs w:val="24"/>
+        </w:rPr>
+        <w:t>getFreeMV</w:t>
+      </w:r>
+      <w:proofErr w:type="spellEnd"/>
+      <w:r>
+        <w:rPr>
+          <w:b/>
+          <w:sz w:val="24"/>
+          <w:szCs w:val="24"/>
+        </w:rPr>
+        <w:t>(</w:t>
+      </w:r>
+      <w:proofErr w:type="spellStart"/>
+      <w:proofErr w:type="gramEnd"/>
+      <w:r>
+        <w:rPr>
+          <w:b/>
+          <w:sz w:val="24"/>
+          <w:szCs w:val="24"/>
+        </w:rPr>
+        <w:t>IdServer</w:t>
+      </w:r>
+      <w:proofErr w:type="spellEnd"/>
+      <w:r>
+        <w:rPr>
+          <w:b/>
+          <w:sz w:val="24"/>
+          <w:szCs w:val="24"/>
+        </w:rPr>
+        <w:t>)</w:t>
+      </w:r>
+      <w:r>
+        <w:rPr>
+          <w:sz w:val="24"/>
+          <w:szCs w:val="24"/>
+        </w:rPr>
+        <w:t xml:space="preserve"> : devuelve el número de máquinas virtuales libres que el servidor pasado como argumento puede soportar todavía.</w:t>
+      </w:r>
+    </w:p>
+    <w:p>
+      <w:pPr>
+        <w:pStyle w:val="Prrafodelista"/>
+        <w:numPr>
+          <w:ilvl w:val="0"/>
+          <w:numId w:val="6"/>
+        </w:numPr>
+        <w:spacing w:after="288"/>
+        <w:jc w:val="both"/>
+        <w:rPr>
+          <w:sz w:val="24"/>
+          <w:szCs w:val="24"/>
+        </w:rPr>
+      </w:pPr>
+      <w:proofErr w:type="spellStart"/>
+      <w:r>
+        <w:rPr>
+          <w:b/>
+          <w:sz w:val="24"/>
+          <w:szCs w:val="24"/>
+        </w:rPr>
+        <w:t>List</w:t>
+      </w:r>
+      <w:proofErr w:type="spellEnd"/>
+      <w:r>
+        <w:rPr>
+          <w:b/>
+          <w:sz w:val="24"/>
+          <w:szCs w:val="24"/>
+        </w:rPr>
+        <w:t xml:space="preserve"> </w:t>
+      </w:r>
+      <w:proofErr w:type="spellStart"/>
+      <w:proofErr w:type="gramStart"/>
+      <w:r>
+        <w:rPr>
+          <w:b/>
+          <w:sz w:val="24"/>
+          <w:szCs w:val="24"/>
+        </w:rPr>
+        <w:t>getServers</w:t>
+      </w:r>
+      <w:proofErr w:type="spellEnd"/>
+      <w:r>
+        <w:rPr>
+          <w:b/>
+          <w:sz w:val="24"/>
+          <w:szCs w:val="24"/>
+        </w:rPr>
+        <w:t>(</w:t>
+      </w:r>
+      <w:proofErr w:type="gramEnd"/>
+      <w:r>
+        <w:rPr>
+          <w:b/>
+          <w:sz w:val="24"/>
+          <w:szCs w:val="24"/>
+        </w:rPr>
+        <w:t>)</w:t>
+      </w:r>
+      <w:r>
+        <w:rPr>
+          <w:sz w:val="24"/>
+          <w:szCs w:val="24"/>
+        </w:rPr>
+        <w:t xml:space="preserve"> : esta función permite obtener una lista con los identificadores de todos los servidores de máquinas virtuales que actualmente se encuentran dados de alta en la base de datos.</w:t>
+      </w:r>
+    </w:p>
+    <w:p>
+      <w:pPr>
+        <w:pStyle w:val="Prrafodelista"/>
+        <w:numPr>
+          <w:ilvl w:val="0"/>
+          <w:numId w:val="6"/>
+        </w:numPr>
+        <w:spacing w:after="288"/>
+        <w:jc w:val="both"/>
+        <w:rPr>
+          <w:sz w:val="24"/>
+          <w:szCs w:val="24"/>
+        </w:rPr>
+      </w:pPr>
+      <w:proofErr w:type="spellStart"/>
+      <w:r>
+        <w:rPr>
+          <w:b/>
+          <w:sz w:val="24"/>
+          <w:szCs w:val="24"/>
+        </w:rPr>
+        <w:t>Void</w:t>
+      </w:r>
+      <w:proofErr w:type="spellEnd"/>
+      <w:r>
+        <w:rPr>
+          <w:b/>
+          <w:sz w:val="24"/>
+          <w:szCs w:val="24"/>
+        </w:rPr>
+        <w:t xml:space="preserve"> </w:t>
+      </w:r>
+      <w:proofErr w:type="spellStart"/>
+      <w:proofErr w:type="gramStart"/>
+      <w:r>
+        <w:rPr>
+          <w:b/>
+          <w:sz w:val="24"/>
+          <w:szCs w:val="24"/>
+        </w:rPr>
+        <w:t>setMaxMV</w:t>
+      </w:r>
+      <w:proofErr w:type="spellEnd"/>
+      <w:r>
+        <w:rPr>
+          <w:b/>
+          <w:sz w:val="24"/>
+          <w:szCs w:val="24"/>
+        </w:rPr>
+        <w:t>(</w:t>
+      </w:r>
+      <w:proofErr w:type="spellStart"/>
+      <w:proofErr w:type="gramEnd"/>
+      <w:r>
+        <w:rPr>
+          <w:b/>
+          <w:sz w:val="24"/>
+          <w:szCs w:val="24"/>
+        </w:rPr>
+        <w:t>IdServer,maxMV</w:t>
+      </w:r>
+      <w:proofErr w:type="spellEnd"/>
+      <w:r>
+        <w:rPr>
+          <w:b/>
+          <w:sz w:val="24"/>
+          <w:szCs w:val="24"/>
+        </w:rPr>
+        <w:t>)</w:t>
+      </w:r>
+      <w:r>
+        <w:rPr>
+          <w:sz w:val="24"/>
+          <w:szCs w:val="24"/>
+        </w:rPr>
+        <w:t xml:space="preserve"> : permite configurar el número de máquinas virtuales que admite como máximo el servidor de máquinas virtuales que se le pasa como argumento.</w:t>
+      </w:r>
+    </w:p>
+    <w:p>
+      <w:pPr>
+        <w:pStyle w:val="Prrafodelista"/>
+        <w:numPr>
+          <w:ilvl w:val="0"/>
+          <w:numId w:val="6"/>
+        </w:numPr>
+        <w:spacing w:after="288"/>
+        <w:jc w:val="both"/>
+        <w:rPr>
+          <w:sz w:val="24"/>
+          <w:szCs w:val="24"/>
+        </w:rPr>
+      </w:pPr>
+      <w:proofErr w:type="spellStart"/>
+      <w:r>
+        <w:rPr>
+          <w:b/>
           <w:sz w:val="24"/>
           <w:szCs w:val="24"/>
         </w:rPr>
         <w:lastRenderedPageBreak/>
-        <w:t>indicando los detalles sobre la IP, el puerto y el número máximo de máquinas virtuales que dicho servidor puede ejecutar al mismo tiempo. Para ello serán necesarias las siguientes funciones:</w:t>
-      </w:r>
+        <w:t>Int</w:t>
+      </w:r>
+      <w:proofErr w:type="spellEnd"/>
+      <w:r>
+        <w:rPr>
+          <w:b/>
+          <w:sz w:val="24"/>
+          <w:szCs w:val="24"/>
+        </w:rPr>
+        <w:t xml:space="preserve"> </w:t>
+      </w:r>
+      <w:proofErr w:type="spellStart"/>
+      <w:proofErr w:type="gramStart"/>
+      <w:r>
+        <w:rPr>
+          <w:b/>
+          <w:sz w:val="24"/>
+          <w:szCs w:val="24"/>
+        </w:rPr>
+        <w:t>createServer</w:t>
+      </w:r>
+      <w:proofErr w:type="spellEnd"/>
+      <w:r>
+        <w:rPr>
+          <w:b/>
+          <w:sz w:val="24"/>
+          <w:szCs w:val="24"/>
+        </w:rPr>
+        <w:t>(</w:t>
+      </w:r>
+      <w:proofErr w:type="spellStart"/>
+      <w:proofErr w:type="gramEnd"/>
+      <w:r>
+        <w:rPr>
+          <w:b/>
+          <w:sz w:val="24"/>
+          <w:szCs w:val="24"/>
+        </w:rPr>
+        <w:t>port,IP,maxMV</w:t>
+      </w:r>
+      <w:proofErr w:type="spellEnd"/>
+      <w:r>
+        <w:rPr>
+          <w:b/>
+          <w:sz w:val="24"/>
+          <w:szCs w:val="24"/>
+        </w:rPr>
+        <w:t>)</w:t>
+      </w:r>
+      <w:r>
+        <w:rPr>
+          <w:sz w:val="24"/>
+          <w:szCs w:val="24"/>
+        </w:rPr>
+        <w:t xml:space="preserve"> : esta función</w:t>
+      </w:r>
+      <w:r>
+        <w:rPr>
+          <w:sz w:val="24"/>
+          <w:szCs w:val="24"/>
+        </w:rPr>
+        <w:t xml:space="preserve"> permite crear un Nuevo servidor de m</w:t>
+      </w:r>
+      <w:r>
+        <w:rPr>
+          <w:sz w:val="24"/>
+          <w:szCs w:val="24"/>
+        </w:rPr>
+        <w:t>áquinas virtuales con el puerto, la IP y el número máximo de máquinas virtuales que se le pasan como argumento. En caso de que el servidor se cree de manera correcta  se devolverá el identificador asociado a dicho servidor.</w:t>
+      </w:r>
+    </w:p>
+    <w:p>
+      <w:pPr>
+        <w:pStyle w:val="Prrafodelista"/>
+        <w:numPr>
+          <w:ilvl w:val="0"/>
+          <w:numId w:val="6"/>
+        </w:numPr>
+        <w:spacing w:after="288"/>
+        <w:jc w:val="both"/>
+        <w:rPr>
+          <w:sz w:val="24"/>
+          <w:szCs w:val="24"/>
+        </w:rPr>
+      </w:pPr>
+      <w:proofErr w:type="spellStart"/>
+      <w:r>
+        <w:rPr>
+          <w:b/>
+          <w:sz w:val="24"/>
+          <w:szCs w:val="24"/>
+        </w:rPr>
+        <w:t>Bool</w:t>
+      </w:r>
+      <w:proofErr w:type="spellEnd"/>
+      <w:r>
+        <w:rPr>
+          <w:b/>
+          <w:sz w:val="24"/>
+          <w:szCs w:val="24"/>
+        </w:rPr>
+        <w:t xml:space="preserve"> </w:t>
+      </w:r>
+      <w:proofErr w:type="spellStart"/>
+      <w:proofErr w:type="gramStart"/>
+      <w:r>
+        <w:rPr>
+          <w:b/>
+          <w:sz w:val="24"/>
+          <w:szCs w:val="24"/>
+        </w:rPr>
+        <w:t>deleteServer</w:t>
+      </w:r>
+      <w:proofErr w:type="spellEnd"/>
+      <w:r>
+        <w:rPr>
+          <w:b/>
+          <w:sz w:val="24"/>
+          <w:szCs w:val="24"/>
+        </w:rPr>
+        <w:t>(</w:t>
+      </w:r>
+      <w:proofErr w:type="spellStart"/>
+      <w:proofErr w:type="gramEnd"/>
+      <w:r>
+        <w:rPr>
+          <w:b/>
+          <w:sz w:val="24"/>
+          <w:szCs w:val="24"/>
+        </w:rPr>
+        <w:t>IdServer</w:t>
+      </w:r>
+      <w:proofErr w:type="spellEnd"/>
+      <w:r>
+        <w:rPr>
+          <w:b/>
+          <w:sz w:val="24"/>
+          <w:szCs w:val="24"/>
+        </w:rPr>
+        <w:t>)</w:t>
+      </w:r>
+      <w:r>
+        <w:rPr>
+          <w:sz w:val="24"/>
+          <w:szCs w:val="24"/>
+        </w:rPr>
+        <w:t xml:space="preserve"> : Esta función permite eliminar un determinado servidor de máquinas virtuales de la base de datos cuyo identificador se le pasa como argumento. En caso de que el servidor se haya eliminado de manera adecuada, se devolverá true.</w:t>
+      </w:r>
+    </w:p>
+    <w:p>
+      <w:pPr>
+        <w:pStyle w:val="Prrafodelista"/>
+        <w:numPr>
+          <w:ilvl w:val="0"/>
+          <w:numId w:val="6"/>
+        </w:numPr>
+        <w:spacing w:after="288"/>
+        <w:jc w:val="both"/>
+        <w:rPr>
+          <w:sz w:val="24"/>
+          <w:szCs w:val="24"/>
+        </w:rPr>
+      </w:pPr>
+      <w:proofErr w:type="spellStart"/>
+      <w:r>
+        <w:rPr>
+          <w:b/>
+          <w:sz w:val="24"/>
+          <w:szCs w:val="24"/>
+        </w:rPr>
+        <w:t>List</w:t>
+      </w:r>
+      <w:proofErr w:type="spellEnd"/>
+      <w:r>
+        <w:rPr>
+          <w:b/>
+          <w:sz w:val="24"/>
+          <w:szCs w:val="24"/>
+        </w:rPr>
+        <w:t xml:space="preserve"> </w:t>
+      </w:r>
+      <w:proofErr w:type="spellStart"/>
+      <w:proofErr w:type="gramStart"/>
+      <w:r>
+        <w:rPr>
+          <w:b/>
+          <w:sz w:val="24"/>
+          <w:szCs w:val="24"/>
+        </w:rPr>
+        <w:t>getImages</w:t>
+      </w:r>
+      <w:proofErr w:type="spellEnd"/>
+      <w:r>
+        <w:rPr>
+          <w:b/>
+          <w:sz w:val="24"/>
+          <w:szCs w:val="24"/>
+        </w:rPr>
+        <w:t>(</w:t>
+      </w:r>
+      <w:proofErr w:type="gramEnd"/>
+      <w:r>
+        <w:rPr>
+          <w:b/>
+          <w:sz w:val="24"/>
+          <w:szCs w:val="24"/>
+        </w:rPr>
+        <w:t xml:space="preserve">) </w:t>
+      </w:r>
+      <w:r>
+        <w:rPr>
+          <w:sz w:val="24"/>
+          <w:szCs w:val="24"/>
+        </w:rPr>
+        <w:t>:</w:t>
+      </w:r>
+      <w:r>
+        <w:rPr>
+          <w:sz w:val="24"/>
+          <w:szCs w:val="24"/>
+        </w:rPr>
+        <w:t xml:space="preserve"> Esta función devuelve una lista con los identificadores de todas las imágenes que el servidor principal puede dar acceso (independientemente del servidor de máquinas virtuales donde se encuentre dicha imagen).</w:t>
+      </w:r>
+    </w:p>
+    <w:p>
+      <w:pPr>
+        <w:pStyle w:val="Prrafodelista"/>
+        <w:numPr>
+          <w:ilvl w:val="0"/>
+          <w:numId w:val="6"/>
+        </w:numPr>
+        <w:spacing w:after="288"/>
+        <w:jc w:val="both"/>
+        <w:rPr>
+          <w:sz w:val="24"/>
+          <w:szCs w:val="24"/>
+        </w:rPr>
+      </w:pPr>
+      <w:proofErr w:type="spellStart"/>
+      <w:r>
+        <w:rPr>
+          <w:b/>
+          <w:sz w:val="24"/>
+          <w:szCs w:val="24"/>
+        </w:rPr>
+        <w:t>List</w:t>
+      </w:r>
+      <w:proofErr w:type="spellEnd"/>
+      <w:r>
+        <w:rPr>
+          <w:b/>
+          <w:sz w:val="24"/>
+          <w:szCs w:val="24"/>
+        </w:rPr>
+        <w:t xml:space="preserve"> </w:t>
+      </w:r>
+      <w:proofErr w:type="spellStart"/>
+      <w:proofErr w:type="gramStart"/>
+      <w:r>
+        <w:rPr>
+          <w:b/>
+          <w:sz w:val="24"/>
+          <w:szCs w:val="24"/>
+        </w:rPr>
+        <w:t>getImageServers</w:t>
+      </w:r>
+      <w:proofErr w:type="spellEnd"/>
+      <w:r>
+        <w:rPr>
+          <w:b/>
+          <w:sz w:val="24"/>
+          <w:szCs w:val="24"/>
+        </w:rPr>
+        <w:t>(</w:t>
+      </w:r>
+      <w:proofErr w:type="spellStart"/>
+      <w:proofErr w:type="gramEnd"/>
+      <w:r>
+        <w:rPr>
+          <w:b/>
+          <w:sz w:val="24"/>
+          <w:szCs w:val="24"/>
+        </w:rPr>
+        <w:t>idImage</w:t>
+      </w:r>
+      <w:proofErr w:type="spellEnd"/>
+      <w:r>
+        <w:rPr>
+          <w:b/>
+          <w:sz w:val="24"/>
+          <w:szCs w:val="24"/>
+        </w:rPr>
+        <w:t xml:space="preserve">) </w:t>
+      </w:r>
+      <w:r>
+        <w:rPr>
+          <w:sz w:val="24"/>
+          <w:szCs w:val="24"/>
+        </w:rPr>
+        <w:t>:</w:t>
+      </w:r>
+      <w:r>
+        <w:rPr>
+          <w:sz w:val="24"/>
+          <w:szCs w:val="24"/>
+        </w:rPr>
+        <w:t xml:space="preserve"> Esta función devuelve una lista con todos los identificadores de servidores que pueden dar acceso a la imagen cuyo identificador se pasa como argumento.</w:t>
+      </w:r>
+    </w:p>
+    <w:p>
+      <w:pPr>
+        <w:pStyle w:val="Prrafodelista"/>
+        <w:numPr>
+          <w:ilvl w:val="0"/>
+          <w:numId w:val="6"/>
+        </w:numPr>
+        <w:spacing w:after="288"/>
+        <w:jc w:val="both"/>
+        <w:rPr>
+          <w:sz w:val="24"/>
+          <w:szCs w:val="24"/>
+        </w:rPr>
+      </w:pPr>
+      <w:proofErr w:type="spellStart"/>
+      <w:r>
+        <w:rPr>
+          <w:b/>
+          <w:sz w:val="24"/>
+          <w:szCs w:val="24"/>
+        </w:rPr>
+        <w:t>Bool</w:t>
+      </w:r>
+      <w:proofErr w:type="spellEnd"/>
+      <w:r>
+        <w:rPr>
+          <w:b/>
+          <w:sz w:val="24"/>
+          <w:szCs w:val="24"/>
+        </w:rPr>
+        <w:t xml:space="preserve"> </w:t>
+      </w:r>
+      <w:proofErr w:type="spellStart"/>
+      <w:proofErr w:type="gramStart"/>
+      <w:r>
+        <w:rPr>
+          <w:b/>
+          <w:sz w:val="24"/>
+          <w:szCs w:val="24"/>
+        </w:rPr>
+        <w:t>deleteImageInServers</w:t>
+      </w:r>
+      <w:proofErr w:type="spellEnd"/>
+      <w:r>
+        <w:rPr>
+          <w:b/>
+          <w:sz w:val="24"/>
+          <w:szCs w:val="24"/>
+        </w:rPr>
+        <w:t>(</w:t>
+      </w:r>
+      <w:proofErr w:type="spellStart"/>
+      <w:proofErr w:type="gramEnd"/>
+      <w:r>
+        <w:rPr>
+          <w:b/>
+          <w:sz w:val="24"/>
+          <w:szCs w:val="24"/>
+        </w:rPr>
+        <w:t>idImage</w:t>
+      </w:r>
+      <w:proofErr w:type="spellEnd"/>
+      <w:r>
+        <w:rPr>
+          <w:b/>
+          <w:sz w:val="24"/>
+          <w:szCs w:val="24"/>
+        </w:rPr>
+        <w:t xml:space="preserve">) </w:t>
+      </w:r>
+      <w:r>
+        <w:rPr>
+          <w:sz w:val="24"/>
+          <w:szCs w:val="24"/>
+        </w:rPr>
+        <w:t>:</w:t>
+      </w:r>
+      <w:r>
+        <w:rPr>
+          <w:sz w:val="24"/>
+          <w:szCs w:val="24"/>
+        </w:rPr>
+        <w:t xml:space="preserve"> Esta función permite eliminar todas las apariciones en los diferentes servidores de máquinas virtuales de una determinada imagen cuyo identificador se pasa como argumento. Con esta función podrá borrarse todo rastro de una determi</w:t>
+      </w:r>
+      <w:r>
+        <w:rPr>
+          <w:sz w:val="24"/>
+          <w:szCs w:val="24"/>
+        </w:rPr>
+        <w:t>n</w:t>
+      </w:r>
+      <w:r>
+        <w:rPr>
+          <w:sz w:val="24"/>
+          <w:szCs w:val="24"/>
+        </w:rPr>
+        <w:t>ada imagen en el servidor principal.</w:t>
+      </w:r>
+    </w:p>
+    <w:p>
+      <w:pPr>
+        <w:pStyle w:val="Prrafodelista"/>
+        <w:spacing w:after="288"/>
+        <w:jc w:val="both"/>
+        <w:rPr>
+          <w:b/>
+          <w:sz w:val="24"/>
+          <w:szCs w:val="24"/>
+        </w:rPr>
+      </w:pPr>
+    </w:p>
+    <w:p>
+      <w:pPr>
+        <w:pStyle w:val="Prrafodelista"/>
+        <w:spacing w:after="288"/>
+        <w:jc w:val="both"/>
+        <w:rPr>
+          <w:b/>
+          <w:sz w:val="24"/>
+          <w:szCs w:val="24"/>
+        </w:rPr>
+      </w:pPr>
+    </w:p>
+    <w:p>
+      <w:pPr>
+        <w:spacing w:after="288"/>
+        <w:jc w:val="both"/>
+        <w:rPr>
+          <w:b/>
+          <w:sz w:val="24"/>
+          <w:szCs w:val="24"/>
+        </w:rPr>
+      </w:pPr>
+      <w:proofErr w:type="spellStart"/>
+      <w:r>
+        <w:rPr>
+          <w:b/>
+          <w:sz w:val="24"/>
+          <w:szCs w:val="24"/>
+        </w:rPr>
+        <w:t>ImagesInServerManager</w:t>
+      </w:r>
+      <w:proofErr w:type="spellEnd"/>
+    </w:p>
+    <w:p>
+      <w:pPr>
+        <w:spacing w:after="288"/>
+        <w:jc w:val="both"/>
+        <w:rPr>
+          <w:sz w:val="24"/>
+          <w:szCs w:val="24"/>
+        </w:rPr>
+      </w:pPr>
+      <w:r>
+        <w:rPr>
+          <w:sz w:val="24"/>
+          <w:szCs w:val="24"/>
+        </w:rPr>
+        <w:t>Esta clase permite configurar que imágenes de máquinas virtuales pueden utilizarse en cada uno de los servidores. Esta clase contendrá como atributo el identificador del servidor de máquinas virtuales del cual queremos obtener o m</w:t>
+      </w:r>
+      <w:r>
+        <w:rPr>
+          <w:sz w:val="24"/>
+          <w:szCs w:val="24"/>
+        </w:rPr>
+        <w:t>o</w:t>
+      </w:r>
+      <w:r>
+        <w:rPr>
+          <w:sz w:val="24"/>
+          <w:szCs w:val="24"/>
+        </w:rPr>
+        <w:t>dificar sus imágenes. Por lo tanto en esta clase tendremos los siguientes atributos:</w:t>
+      </w:r>
+    </w:p>
+    <w:p>
+      <w:pPr>
+        <w:pStyle w:val="Prrafodelista"/>
+        <w:numPr>
+          <w:ilvl w:val="0"/>
+          <w:numId w:val="7"/>
+        </w:numPr>
+        <w:spacing w:after="288"/>
+        <w:jc w:val="both"/>
+        <w:rPr>
+          <w:b/>
+          <w:sz w:val="24"/>
+          <w:szCs w:val="24"/>
+        </w:rPr>
+      </w:pPr>
+      <w:proofErr w:type="spellStart"/>
+      <w:proofErr w:type="gramStart"/>
+      <w:r>
+        <w:rPr>
+          <w:b/>
+          <w:sz w:val="24"/>
+          <w:szCs w:val="24"/>
+        </w:rPr>
+        <w:t>idServidor</w:t>
+      </w:r>
+      <w:proofErr w:type="spellEnd"/>
+      <w:r>
+        <w:rPr>
+          <w:b/>
+          <w:sz w:val="24"/>
+          <w:szCs w:val="24"/>
+        </w:rPr>
+        <w:t xml:space="preserve"> :</w:t>
+      </w:r>
+      <w:proofErr w:type="gramEnd"/>
+      <w:r>
+        <w:rPr>
+          <w:b/>
+          <w:sz w:val="24"/>
+          <w:szCs w:val="24"/>
+        </w:rPr>
+        <w:t xml:space="preserve"> </w:t>
+      </w:r>
+      <w:r>
+        <w:rPr>
+          <w:sz w:val="24"/>
+          <w:szCs w:val="24"/>
+        </w:rPr>
+        <w:t>Servidor de la máquina virtual cuyas imágenes queremos gestionar.</w:t>
+      </w:r>
+    </w:p>
+    <w:p>
+      <w:pPr>
+        <w:spacing w:after="288"/>
+        <w:jc w:val="both"/>
+        <w:rPr>
+          <w:sz w:val="24"/>
+          <w:szCs w:val="24"/>
+        </w:rPr>
+      </w:pPr>
+      <w:r>
+        <w:rPr>
+          <w:sz w:val="24"/>
+          <w:szCs w:val="24"/>
+        </w:rPr>
+        <w:t>En cuanto a las funciones de esta clase tendremos que implementar funciones que permitan dar de alta a nuevas imágenes asociadas a este servidor, dar de baja una máquina virtual existente y mostrar las imágenes asociadas al servidor de máquinas virtuales así como el nombre y la descripción de las mismas. Las funciones que contendrá esta clase son:</w:t>
+      </w:r>
+    </w:p>
+    <w:p>
+      <w:pPr>
+        <w:pStyle w:val="Prrafodelista"/>
+        <w:numPr>
+          <w:ilvl w:val="0"/>
+          <w:numId w:val="8"/>
+        </w:numPr>
+        <w:spacing w:after="288"/>
+        <w:jc w:val="both"/>
+        <w:rPr>
+          <w:b/>
+          <w:sz w:val="24"/>
+          <w:szCs w:val="24"/>
+        </w:rPr>
+      </w:pPr>
+      <w:proofErr w:type="spellStart"/>
+      <w:r>
+        <w:rPr>
+          <w:b/>
+          <w:sz w:val="24"/>
+          <w:szCs w:val="24"/>
+        </w:rPr>
+        <w:t>list</w:t>
+      </w:r>
+      <w:proofErr w:type="spellEnd"/>
+      <w:r>
+        <w:rPr>
+          <w:b/>
+          <w:sz w:val="24"/>
+          <w:szCs w:val="24"/>
+        </w:rPr>
+        <w:t xml:space="preserve"> </w:t>
+      </w:r>
+      <w:proofErr w:type="spellStart"/>
+      <w:proofErr w:type="gramStart"/>
+      <w:r>
+        <w:rPr>
+          <w:b/>
+          <w:sz w:val="24"/>
+          <w:szCs w:val="24"/>
+        </w:rPr>
+        <w:t>getServerImages</w:t>
+      </w:r>
+      <w:proofErr w:type="spellEnd"/>
+      <w:r>
+        <w:rPr>
+          <w:b/>
+          <w:sz w:val="24"/>
+          <w:szCs w:val="24"/>
+        </w:rPr>
+        <w:t>(</w:t>
+      </w:r>
+      <w:proofErr w:type="gramEnd"/>
+      <w:r>
+        <w:rPr>
+          <w:b/>
+          <w:sz w:val="24"/>
+          <w:szCs w:val="24"/>
+        </w:rPr>
+        <w:t>)</w:t>
+      </w:r>
+      <w:r>
+        <w:rPr>
+          <w:sz w:val="24"/>
+          <w:szCs w:val="24"/>
+        </w:rPr>
+        <w:t xml:space="preserve"> : esta función devuelve una lista con los identificadores de las imágenes asociadas al servidor de máquinas virtuales del atributo.</w:t>
+      </w:r>
+    </w:p>
+    <w:p>
+      <w:pPr>
+        <w:pStyle w:val="Prrafodelista"/>
+        <w:numPr>
+          <w:ilvl w:val="0"/>
+          <w:numId w:val="8"/>
+        </w:numPr>
+        <w:spacing w:after="288"/>
+        <w:jc w:val="both"/>
+        <w:rPr>
+          <w:b/>
+          <w:sz w:val="24"/>
+          <w:szCs w:val="24"/>
+        </w:rPr>
+      </w:pPr>
+      <w:proofErr w:type="spellStart"/>
+      <w:r>
+        <w:rPr>
+          <w:b/>
+          <w:sz w:val="24"/>
+          <w:szCs w:val="24"/>
+        </w:rPr>
+        <w:t>String</w:t>
+      </w:r>
+      <w:proofErr w:type="spellEnd"/>
+      <w:r>
+        <w:rPr>
+          <w:b/>
+          <w:sz w:val="24"/>
+          <w:szCs w:val="24"/>
+        </w:rPr>
+        <w:t xml:space="preserve"> </w:t>
+      </w:r>
+      <w:proofErr w:type="spellStart"/>
+      <w:proofErr w:type="gramStart"/>
+      <w:r>
+        <w:rPr>
+          <w:b/>
+          <w:sz w:val="24"/>
+          <w:szCs w:val="24"/>
+        </w:rPr>
+        <w:t>getImageName</w:t>
+      </w:r>
+      <w:proofErr w:type="spellEnd"/>
+      <w:r>
+        <w:rPr>
+          <w:b/>
+          <w:sz w:val="24"/>
+          <w:szCs w:val="24"/>
+        </w:rPr>
+        <w:t>(</w:t>
+      </w:r>
+      <w:proofErr w:type="spellStart"/>
+      <w:proofErr w:type="gramEnd"/>
+      <w:r>
+        <w:rPr>
+          <w:b/>
+          <w:sz w:val="24"/>
+          <w:szCs w:val="24"/>
+        </w:rPr>
+        <w:t>idImage</w:t>
+      </w:r>
+      <w:proofErr w:type="spellEnd"/>
+      <w:r>
+        <w:rPr>
+          <w:b/>
+          <w:sz w:val="24"/>
+          <w:szCs w:val="24"/>
+        </w:rPr>
+        <w:t>)</w:t>
+      </w:r>
+      <w:r>
+        <w:rPr>
+          <w:sz w:val="24"/>
+          <w:szCs w:val="24"/>
+        </w:rPr>
+        <w:t xml:space="preserve"> : esta función devuelve el nombre asociado a una determinada imagen cuyo identificador se le pasa como argumento. En caso de no existir dicha imagen se lanzará una excepción.</w:t>
+      </w:r>
+    </w:p>
+    <w:p>
+      <w:pPr>
+        <w:pStyle w:val="Prrafodelista"/>
+        <w:numPr>
+          <w:ilvl w:val="0"/>
+          <w:numId w:val="8"/>
+        </w:numPr>
+        <w:spacing w:after="288"/>
+        <w:jc w:val="both"/>
+        <w:rPr>
+          <w:b/>
+          <w:sz w:val="24"/>
+          <w:szCs w:val="24"/>
+        </w:rPr>
+      </w:pPr>
+      <w:proofErr w:type="spellStart"/>
+      <w:r>
+        <w:rPr>
+          <w:b/>
+          <w:sz w:val="24"/>
+          <w:szCs w:val="24"/>
+        </w:rPr>
+        <w:t>String</w:t>
+      </w:r>
+      <w:proofErr w:type="spellEnd"/>
+      <w:r>
+        <w:rPr>
+          <w:b/>
+          <w:sz w:val="24"/>
+          <w:szCs w:val="24"/>
+        </w:rPr>
+        <w:t xml:space="preserve"> </w:t>
+      </w:r>
+      <w:proofErr w:type="spellStart"/>
+      <w:proofErr w:type="gramStart"/>
+      <w:r>
+        <w:rPr>
+          <w:b/>
+          <w:sz w:val="24"/>
+          <w:szCs w:val="24"/>
+        </w:rPr>
+        <w:t>getImageDescription</w:t>
+      </w:r>
+      <w:proofErr w:type="spellEnd"/>
+      <w:r>
+        <w:rPr>
+          <w:b/>
+          <w:sz w:val="24"/>
+          <w:szCs w:val="24"/>
+        </w:rPr>
+        <w:t>(</w:t>
+      </w:r>
+      <w:proofErr w:type="spellStart"/>
+      <w:proofErr w:type="gramEnd"/>
+      <w:r>
+        <w:rPr>
+          <w:b/>
+          <w:sz w:val="24"/>
+          <w:szCs w:val="24"/>
+        </w:rPr>
+        <w:t>idImage</w:t>
+      </w:r>
+      <w:proofErr w:type="spellEnd"/>
+      <w:r>
+        <w:rPr>
+          <w:b/>
+          <w:sz w:val="24"/>
+          <w:szCs w:val="24"/>
+        </w:rPr>
+        <w:t>)</w:t>
+      </w:r>
+      <w:r>
+        <w:rPr>
+          <w:sz w:val="24"/>
+          <w:szCs w:val="24"/>
+        </w:rPr>
+        <w:t xml:space="preserve"> : esta función devuelve la descripción de una determinada imagen cuyo identificador se le pasa como argumento. En caso de no existir dicha imagen se lanzará una excepción.</w:t>
+      </w:r>
+    </w:p>
+    <w:p>
+      <w:pPr>
+        <w:pStyle w:val="Prrafodelista"/>
+        <w:numPr>
+          <w:ilvl w:val="0"/>
+          <w:numId w:val="8"/>
+        </w:numPr>
+        <w:spacing w:after="288"/>
+        <w:jc w:val="both"/>
+        <w:rPr>
+          <w:b/>
+          <w:sz w:val="24"/>
+          <w:szCs w:val="24"/>
+        </w:rPr>
+      </w:pPr>
+      <w:proofErr w:type="spellStart"/>
+      <w:r>
+        <w:rPr>
+          <w:b/>
+          <w:sz w:val="24"/>
+          <w:szCs w:val="24"/>
+        </w:rPr>
+        <w:lastRenderedPageBreak/>
+        <w:t>Int</w:t>
+      </w:r>
+      <w:proofErr w:type="spellEnd"/>
+      <w:r>
+        <w:rPr>
+          <w:b/>
+          <w:sz w:val="24"/>
+          <w:szCs w:val="24"/>
+        </w:rPr>
+        <w:t xml:space="preserve"> </w:t>
+      </w:r>
+      <w:proofErr w:type="spellStart"/>
+      <w:proofErr w:type="gramStart"/>
+      <w:r>
+        <w:rPr>
+          <w:b/>
+          <w:sz w:val="24"/>
+          <w:szCs w:val="24"/>
+        </w:rPr>
+        <w:t>createNewImage</w:t>
+      </w:r>
+      <w:proofErr w:type="spellEnd"/>
+      <w:r>
+        <w:rPr>
+          <w:b/>
+          <w:sz w:val="24"/>
+          <w:szCs w:val="24"/>
+        </w:rPr>
+        <w:t>(</w:t>
+      </w:r>
+      <w:proofErr w:type="spellStart"/>
+      <w:proofErr w:type="gramEnd"/>
+      <w:r>
+        <w:rPr>
+          <w:b/>
+          <w:sz w:val="24"/>
+          <w:szCs w:val="24"/>
+        </w:rPr>
+        <w:t>name,description</w:t>
+      </w:r>
+      <w:proofErr w:type="spellEnd"/>
+      <w:r>
+        <w:rPr>
+          <w:b/>
+          <w:sz w:val="24"/>
+          <w:szCs w:val="24"/>
+        </w:rPr>
+        <w:t>)</w:t>
+      </w:r>
+      <w:r>
+        <w:rPr>
+          <w:sz w:val="24"/>
+          <w:szCs w:val="24"/>
+        </w:rPr>
+        <w:t xml:space="preserve"> : esta </w:t>
+      </w:r>
+      <w:r>
+        <w:rPr>
+          <w:sz w:val="24"/>
+          <w:szCs w:val="24"/>
+        </w:rPr>
+        <w:t>funció</w:t>
+      </w:r>
+      <w:r>
+        <w:rPr>
+          <w:sz w:val="24"/>
+          <w:szCs w:val="24"/>
+        </w:rPr>
+        <w:t xml:space="preserve">n permite dar de alta en </w:t>
+      </w:r>
+      <w:r>
+        <w:rPr>
+          <w:sz w:val="24"/>
+          <w:szCs w:val="24"/>
+        </w:rPr>
+        <w:t>l</w:t>
+      </w:r>
+      <w:r>
+        <w:rPr>
+          <w:sz w:val="24"/>
+          <w:szCs w:val="24"/>
+        </w:rPr>
+        <w:t>a base de datos una nueva imagen asociada al servidor de m</w:t>
+      </w:r>
+      <w:r>
+        <w:rPr>
+          <w:sz w:val="24"/>
+          <w:szCs w:val="24"/>
+        </w:rPr>
+        <w:t>áquinas virtuales definido como atributo. Para dar de alta esta imagen se requiere de un nombre y una descripción que se le pasan como argumentos. Si la imagen se ha dado de alta de manera correcta se devolverá el identificador asignado a la nueva imagen, en otro caso se lanzará una excepción.</w:t>
+      </w:r>
+    </w:p>
+    <w:p>
+      <w:pPr>
+        <w:pStyle w:val="Prrafodelista"/>
+        <w:numPr>
+          <w:ilvl w:val="0"/>
+          <w:numId w:val="8"/>
+        </w:numPr>
+        <w:spacing w:after="288"/>
+        <w:jc w:val="both"/>
+        <w:rPr>
+          <w:b/>
+          <w:sz w:val="24"/>
+          <w:szCs w:val="24"/>
+        </w:rPr>
+      </w:pPr>
+      <w:proofErr w:type="spellStart"/>
+      <w:r>
+        <w:rPr>
+          <w:b/>
+          <w:sz w:val="24"/>
+          <w:szCs w:val="24"/>
+        </w:rPr>
+        <w:t>bool</w:t>
+      </w:r>
+      <w:proofErr w:type="spellEnd"/>
+      <w:r>
+        <w:rPr>
+          <w:b/>
+          <w:sz w:val="24"/>
+          <w:szCs w:val="24"/>
+        </w:rPr>
+        <w:t xml:space="preserve"> </w:t>
+      </w:r>
+      <w:proofErr w:type="spellStart"/>
+      <w:proofErr w:type="gramStart"/>
+      <w:r>
+        <w:rPr>
+          <w:b/>
+          <w:sz w:val="24"/>
+          <w:szCs w:val="24"/>
+        </w:rPr>
+        <w:t>deleteImage</w:t>
+      </w:r>
+      <w:proofErr w:type="spellEnd"/>
+      <w:r>
+        <w:rPr>
+          <w:b/>
+          <w:sz w:val="24"/>
+          <w:szCs w:val="24"/>
+        </w:rPr>
+        <w:t>(</w:t>
+      </w:r>
+      <w:proofErr w:type="spellStart"/>
+      <w:proofErr w:type="gramEnd"/>
+      <w:r>
+        <w:rPr>
+          <w:b/>
+          <w:sz w:val="24"/>
+          <w:szCs w:val="24"/>
+        </w:rPr>
+        <w:t>idImage</w:t>
+      </w:r>
+      <w:proofErr w:type="spellEnd"/>
+      <w:r>
+        <w:rPr>
+          <w:b/>
+          <w:sz w:val="24"/>
+          <w:szCs w:val="24"/>
+        </w:rPr>
+        <w:t>)</w:t>
+      </w:r>
+      <w:r>
+        <w:rPr>
+          <w:sz w:val="24"/>
+          <w:szCs w:val="24"/>
+        </w:rPr>
+        <w:t xml:space="preserve"> : esta función da de baja en la base de datos una determinada imagen asociada a</w:t>
+      </w:r>
+      <w:r>
+        <w:rPr>
+          <w:sz w:val="24"/>
+          <w:szCs w:val="24"/>
+        </w:rPr>
+        <w:t>l</w:t>
+      </w:r>
+      <w:r>
+        <w:rPr>
+          <w:sz w:val="24"/>
+          <w:szCs w:val="24"/>
+        </w:rPr>
+        <w:t xml:space="preserve"> servidor de máquinas virtuales guardado como atributo. Para ello se pasa el identificador de la imagen a dar de baja y se devolverá true en caso de que la imagen se haya podido eliminar de forma correcta.</w:t>
+      </w:r>
+    </w:p>
+    <w:p>
+      <w:pPr>
+        <w:pStyle w:val="Prrafodelista"/>
+        <w:numPr>
+          <w:ilvl w:val="0"/>
+          <w:numId w:val="8"/>
+        </w:numPr>
+        <w:spacing w:after="288"/>
+        <w:jc w:val="both"/>
+        <w:rPr>
+          <w:b/>
+          <w:sz w:val="24"/>
+          <w:szCs w:val="24"/>
+        </w:rPr>
+      </w:pPr>
+      <w:proofErr w:type="spellStart"/>
+      <w:r>
+        <w:rPr>
+          <w:b/>
+          <w:sz w:val="24"/>
+          <w:szCs w:val="24"/>
+        </w:rPr>
+        <w:t>Void</w:t>
+      </w:r>
+      <w:proofErr w:type="spellEnd"/>
+      <w:r>
+        <w:rPr>
+          <w:b/>
+          <w:sz w:val="24"/>
+          <w:szCs w:val="24"/>
+        </w:rPr>
+        <w:t xml:space="preserve"> </w:t>
+      </w:r>
+      <w:proofErr w:type="spellStart"/>
+      <w:proofErr w:type="gramStart"/>
+      <w:r>
+        <w:rPr>
+          <w:b/>
+          <w:sz w:val="24"/>
+          <w:szCs w:val="24"/>
+        </w:rPr>
+        <w:t>setDescription</w:t>
+      </w:r>
+      <w:proofErr w:type="spellEnd"/>
+      <w:r>
+        <w:rPr>
+          <w:b/>
+          <w:sz w:val="24"/>
+          <w:szCs w:val="24"/>
+        </w:rPr>
+        <w:t>(</w:t>
+      </w:r>
+      <w:proofErr w:type="spellStart"/>
+      <w:proofErr w:type="gramEnd"/>
+      <w:r>
+        <w:rPr>
+          <w:b/>
+          <w:sz w:val="24"/>
+          <w:szCs w:val="24"/>
+        </w:rPr>
+        <w:t>idImage,</w:t>
+      </w:r>
+      <w:r>
+        <w:rPr>
+          <w:b/>
+          <w:sz w:val="24"/>
+          <w:szCs w:val="24"/>
+        </w:rPr>
+        <w:t>description</w:t>
+      </w:r>
+      <w:proofErr w:type="spellEnd"/>
+      <w:r>
+        <w:rPr>
+          <w:b/>
+          <w:sz w:val="24"/>
+          <w:szCs w:val="24"/>
+        </w:rPr>
+        <w:t xml:space="preserve">) : </w:t>
+      </w:r>
+      <w:r>
+        <w:rPr>
+          <w:sz w:val="24"/>
+          <w:szCs w:val="24"/>
+        </w:rPr>
+        <w:t>esta función permite editar la descripción asociada a una determinada imagen cuyo identificador se le pasa como argumento.</w:t>
+      </w:r>
+    </w:p>
+    <w:p>
+      <w:pPr>
+        <w:spacing w:after="288"/>
+        <w:jc w:val="both"/>
+        <w:rPr>
+          <w:b/>
+          <w:sz w:val="24"/>
+          <w:szCs w:val="24"/>
+        </w:rPr>
+      </w:pPr>
+      <w:r>
+        <w:rPr>
+          <w:b/>
+          <w:noProof/>
+          <w:sz w:val="24"/>
+          <w:szCs w:val="24"/>
+          <w:lang w:eastAsia="es-ES"/>
+        </w:rPr>
+        <w:drawing>
+          <wp:inline distT="0" distB="0" distL="0" distR="0">
+            <wp:extent cx="6082286" cy="1800225"/>
+            <wp:effectExtent l="19050" t="0" r="0" b="0"/>
+            <wp:docPr id="2" name="1 Imagen" descr="Diagrama de clases MainServer.jpg"/>
+            <wp:cNvGraphicFramePr>
+              <a:graphicFrameLocks xmlns:a="http://schemas.openxmlformats.org/drawingml/2006/main" noChangeAspect="1"/>
+            </wp:cNvGraphicFramePr>
+            <a:graphic xmlns:a="http://schemas.openxmlformats.org/drawingml/2006/main">
+              <a:graphicData uri="http://schemas.openxmlformats.org/drawingml/2006/picture">
+                <pic:pic xmlns:pic="http://schemas.openxmlformats.org/drawingml/2006/picture">
+                  <pic:nvPicPr>
+                    <pic:cNvPr id="0" name="Diagrama de clases MainServer.jpg"/>
+                    <pic:cNvPicPr/>
+                  </pic:nvPicPr>
+                  <pic:blipFill>
+                    <a:blip r:embed="rId6"/>
+                    <a:stretch>
+                      <a:fillRect/>
+                    </a:stretch>
+                  </pic:blipFill>
+                  <pic:spPr>
+                    <a:xfrm>
+                      <a:off x="0" y="0"/>
+                      <a:ext cx="6081571" cy="1800013"/>
+                    </a:xfrm>
+                    <a:prstGeom prst="rect">
+                      <a:avLst/>
+                    </a:prstGeom>
+                  </pic:spPr>
+                </pic:pic>
+              </a:graphicData>
+            </a:graphic>
+          </wp:inline>
+        </w:drawing>
+      </w:r>
+    </w:p>
+    <w:p>
+      <w:pPr>
+        <w:spacing w:after="288"/>
+        <w:jc w:val="both"/>
+        <w:rPr>
+          <w:sz w:val="24"/>
+          <w:szCs w:val="24"/>
+        </w:rPr>
+      </w:pPr>
+    </w:p>
+    <w:p>
+      <w:pPr>
+        <w:spacing w:after="288"/>
+        <w:jc w:val="both"/>
+        <w:rPr>
+          <w:sz w:val="24"/>
+          <w:szCs w:val="24"/>
+        </w:rPr>
+      </w:pPr>
+    </w:p>
+    <w:p>
+      <w:pPr>
+        <w:spacing w:after="288"/>
+        <w:jc w:val="both"/>
+        <w:rPr>
+          <w:sz w:val="24"/>
+          <w:szCs w:val="24"/>
+        </w:rPr>
+      </w:pPr>
+    </w:p>
+    <w:p>
+      <w:pPr>
+        <w:rPr>
+          <w:sz w:val="24"/>
+          <w:szCs w:val="24"/>
+        </w:rPr>
+      </w:pPr>
+      <w:r>
+        <w:rPr>
+          <w:sz w:val="24"/>
+          <w:szCs w:val="24"/>
+        </w:rPr>
+        <w:br w:type="page"/>
+      </w:r>
+    </w:p>
+    <w:p>
+      <w:pPr>
+        <w:spacing w:after="288"/>
+        <w:jc w:val="both"/>
+        <w:rPr>
+          <w:b/>
+          <w:sz w:val="32"/>
+          <w:szCs w:val="32"/>
+        </w:rPr>
+      </w:pPr>
+      <w:r>
+        <w:rPr>
+          <w:b/>
+          <w:sz w:val="32"/>
+          <w:szCs w:val="32"/>
+        </w:rPr>
+        <w:lastRenderedPageBreak/>
+        <w:t>Mó</w:t>
+      </w:r>
+      <w:r>
+        <w:rPr>
+          <w:b/>
+          <w:sz w:val="32"/>
+          <w:szCs w:val="32"/>
+        </w:rPr>
+        <w:t xml:space="preserve">dulos en el servidor </w:t>
+      </w:r>
+      <w:r>
+        <w:rPr>
+          <w:b/>
+          <w:sz w:val="32"/>
+          <w:szCs w:val="32"/>
+        </w:rPr>
+        <w:t>de Máquinas virtuales</w:t>
+      </w:r>
+    </w:p>
+    <w:p>
+      <w:pPr>
+        <w:spacing w:after="288"/>
+        <w:jc w:val="both"/>
+        <w:rPr>
+          <w:sz w:val="24"/>
+          <w:szCs w:val="24"/>
+        </w:rPr>
+      </w:pPr>
+      <w:r>
+        <w:rPr>
+          <w:sz w:val="24"/>
+          <w:szCs w:val="24"/>
+        </w:rPr>
+        <w:t>En este servidor deberán gestionarse todas las funcionalidades relacionadas con la base de datos residente en el servidor de máquinas virtuales. Esta base de datos contiene la información correspondiente a las imágenes que se pueden ejecutar en este servidor de máquinas virtuales, así como la información relativa de todas las máquinas virtuales que se encuentran en ejecución en un momento dado. Como ya se dice en el diseño de las bases de datos, las máquinas virtuales en ejecución se encontrarán identificadas por el puerto VNC que se le ha dado a dicha máquina virtual. Para gestionar esta informació</w:t>
+      </w:r>
+      <w:r>
+        <w:rPr>
+          <w:sz w:val="24"/>
+          <w:szCs w:val="24"/>
+        </w:rPr>
+        <w:t>n de forma modular, se dividirán las funcionalidades en dos clases, según correspondan a la gestión de las características de las imágenes accesibles en el actual servidor de máquinas virtuales, o bien corresponda a las funcionalidades de gestión de las máquinas virtuales actualmente en ejecución.</w:t>
+      </w:r>
+    </w:p>
+    <w:p>
+      <w:pPr>
+        <w:spacing w:after="288"/>
+        <w:jc w:val="both"/>
+        <w:rPr>
+          <w:b/>
+          <w:sz w:val="24"/>
+          <w:szCs w:val="24"/>
+        </w:rPr>
+      </w:pPr>
+      <w:proofErr w:type="spellStart"/>
+      <w:r>
+        <w:rPr>
+          <w:b/>
+          <w:sz w:val="24"/>
+          <w:szCs w:val="24"/>
+        </w:rPr>
+        <w:t>ImagesManager</w:t>
+      </w:r>
+      <w:proofErr w:type="spellEnd"/>
+    </w:p>
+    <w:p>
+      <w:pPr>
+        <w:spacing w:after="288"/>
+        <w:jc w:val="both"/>
+        <w:rPr>
+          <w:sz w:val="24"/>
+          <w:szCs w:val="24"/>
+        </w:rPr>
+      </w:pPr>
+      <w:r>
+        <w:rPr>
+          <w:sz w:val="24"/>
+          <w:szCs w:val="24"/>
+        </w:rPr>
+        <w:t>Esta clase permite gestionar las diferentes características de las imágenes accesibles en el servidor de máquinas virtuales actual. En ella se definirán las funciones necesarias para añadir y eliminar nuevas imágenes de máquinas virtuales y cambiar la ruta de la imagen o del fichero de configuración de una determinada imagen.</w:t>
+      </w:r>
+    </w:p>
+    <w:p>
+      <w:pPr>
+        <w:spacing w:after="288"/>
+        <w:jc w:val="both"/>
+        <w:rPr>
+          <w:sz w:val="24"/>
+          <w:szCs w:val="24"/>
+        </w:rPr>
+      </w:pPr>
+      <w:r>
+        <w:rPr>
+          <w:sz w:val="24"/>
+          <w:szCs w:val="24"/>
+        </w:rPr>
+        <w:t>Las funciones necesarias en esta clase serán:</w:t>
+      </w:r>
+    </w:p>
+    <w:p>
+      <w:pPr>
+        <w:pStyle w:val="Prrafodelista"/>
+        <w:numPr>
+          <w:ilvl w:val="0"/>
+          <w:numId w:val="9"/>
+        </w:numPr>
+        <w:spacing w:after="288"/>
+        <w:jc w:val="both"/>
+        <w:rPr>
+          <w:sz w:val="24"/>
+          <w:szCs w:val="24"/>
+        </w:rPr>
+      </w:pPr>
+      <w:proofErr w:type="spellStart"/>
+      <w:r>
+        <w:rPr>
+          <w:b/>
+          <w:sz w:val="24"/>
+          <w:szCs w:val="24"/>
+        </w:rPr>
+        <w:t>List</w:t>
+      </w:r>
+      <w:proofErr w:type="spellEnd"/>
+      <w:r>
+        <w:rPr>
+          <w:b/>
+          <w:sz w:val="24"/>
+          <w:szCs w:val="24"/>
+        </w:rPr>
+        <w:t xml:space="preserve"> </w:t>
+      </w:r>
+      <w:proofErr w:type="spellStart"/>
+      <w:proofErr w:type="gramStart"/>
+      <w:r>
+        <w:rPr>
+          <w:b/>
+          <w:sz w:val="24"/>
+          <w:szCs w:val="24"/>
+        </w:rPr>
+        <w:t>getImages</w:t>
+      </w:r>
+      <w:proofErr w:type="spellEnd"/>
+      <w:r>
+        <w:rPr>
+          <w:b/>
+          <w:sz w:val="24"/>
+          <w:szCs w:val="24"/>
+        </w:rPr>
+        <w:t>(</w:t>
+      </w:r>
+      <w:proofErr w:type="gramEnd"/>
+      <w:r>
+        <w:rPr>
+          <w:b/>
+          <w:sz w:val="24"/>
+          <w:szCs w:val="24"/>
+        </w:rPr>
+        <w:t>)</w:t>
+      </w:r>
+      <w:r>
+        <w:rPr>
+          <w:sz w:val="24"/>
+          <w:szCs w:val="24"/>
+        </w:rPr>
+        <w:t xml:space="preserve"> : esta función devuelve una lista con todos los identificadores de imágenes que se encuentran registradas en el servidor de máquinas virtuales.</w:t>
+      </w:r>
+    </w:p>
+    <w:p>
+      <w:pPr>
+        <w:pStyle w:val="Prrafodelista"/>
+        <w:numPr>
+          <w:ilvl w:val="0"/>
+          <w:numId w:val="9"/>
+        </w:numPr>
+        <w:spacing w:after="288"/>
+        <w:jc w:val="both"/>
+        <w:rPr>
+          <w:sz w:val="24"/>
+          <w:szCs w:val="24"/>
+        </w:rPr>
+      </w:pPr>
+      <w:proofErr w:type="spellStart"/>
+      <w:r>
+        <w:rPr>
+          <w:b/>
+          <w:sz w:val="24"/>
+          <w:szCs w:val="24"/>
+        </w:rPr>
+        <w:t>String</w:t>
+      </w:r>
+      <w:proofErr w:type="spellEnd"/>
+      <w:r>
+        <w:rPr>
+          <w:b/>
+          <w:sz w:val="24"/>
+          <w:szCs w:val="24"/>
+        </w:rPr>
+        <w:t xml:space="preserve"> </w:t>
+      </w:r>
+      <w:proofErr w:type="spellStart"/>
+      <w:proofErr w:type="gramStart"/>
+      <w:r>
+        <w:rPr>
+          <w:b/>
+          <w:sz w:val="24"/>
+          <w:szCs w:val="24"/>
+        </w:rPr>
+        <w:t>getName</w:t>
+      </w:r>
+      <w:proofErr w:type="spellEnd"/>
+      <w:r>
+        <w:rPr>
+          <w:b/>
+          <w:sz w:val="24"/>
+          <w:szCs w:val="24"/>
+        </w:rPr>
+        <w:t>(</w:t>
+      </w:r>
+      <w:proofErr w:type="spellStart"/>
+      <w:proofErr w:type="gramEnd"/>
+      <w:r>
+        <w:rPr>
+          <w:b/>
+          <w:sz w:val="24"/>
+          <w:szCs w:val="24"/>
+        </w:rPr>
+        <w:t>idImage</w:t>
+      </w:r>
+      <w:proofErr w:type="spellEnd"/>
+      <w:r>
+        <w:rPr>
+          <w:b/>
+          <w:sz w:val="24"/>
+          <w:szCs w:val="24"/>
+        </w:rPr>
+        <w:t>)</w:t>
+      </w:r>
+      <w:r>
+        <w:rPr>
+          <w:sz w:val="24"/>
+          <w:szCs w:val="24"/>
+        </w:rPr>
+        <w:t xml:space="preserve"> : esta función devuelve el nombre de la imagen cuyo identificador se pasa como argumento. </w:t>
+      </w:r>
+    </w:p>
+    <w:p>
+      <w:pPr>
+        <w:pStyle w:val="Prrafodelista"/>
+        <w:numPr>
+          <w:ilvl w:val="0"/>
+          <w:numId w:val="9"/>
+        </w:numPr>
+        <w:spacing w:after="288"/>
+        <w:jc w:val="both"/>
+        <w:rPr>
+          <w:sz w:val="24"/>
+          <w:szCs w:val="24"/>
+        </w:rPr>
+      </w:pPr>
+      <w:proofErr w:type="spellStart"/>
+      <w:r>
+        <w:rPr>
+          <w:b/>
+          <w:sz w:val="24"/>
+          <w:szCs w:val="24"/>
+        </w:rPr>
+        <w:t>String</w:t>
+      </w:r>
+      <w:proofErr w:type="spellEnd"/>
+      <w:r>
+        <w:rPr>
+          <w:b/>
+          <w:sz w:val="24"/>
+          <w:szCs w:val="24"/>
+        </w:rPr>
+        <w:t xml:space="preserve"> </w:t>
+      </w:r>
+      <w:proofErr w:type="spellStart"/>
+      <w:proofErr w:type="gramStart"/>
+      <w:r>
+        <w:rPr>
+          <w:b/>
+          <w:sz w:val="24"/>
+          <w:szCs w:val="24"/>
+        </w:rPr>
+        <w:t>getImage</w:t>
+      </w:r>
+      <w:r>
+        <w:rPr>
+          <w:b/>
+        </w:rPr>
+        <w:t>P</w:t>
+      </w:r>
+      <w:r>
+        <w:rPr>
+          <w:b/>
+          <w:sz w:val="24"/>
+          <w:szCs w:val="24"/>
+        </w:rPr>
+        <w:t>ath</w:t>
+      </w:r>
+      <w:proofErr w:type="spellEnd"/>
+      <w:r>
+        <w:rPr>
+          <w:b/>
+          <w:sz w:val="24"/>
+          <w:szCs w:val="24"/>
+        </w:rPr>
+        <w:t>(</w:t>
+      </w:r>
+      <w:proofErr w:type="spellStart"/>
+      <w:proofErr w:type="gramEnd"/>
+      <w:r>
+        <w:rPr>
+          <w:b/>
+          <w:sz w:val="24"/>
+          <w:szCs w:val="24"/>
+        </w:rPr>
+        <w:t>idImage</w:t>
+      </w:r>
+      <w:proofErr w:type="spellEnd"/>
+      <w:r>
+        <w:rPr>
+          <w:b/>
+          <w:sz w:val="24"/>
+          <w:szCs w:val="24"/>
+        </w:rPr>
+        <w:t>)</w:t>
+      </w:r>
+      <w:r>
+        <w:rPr>
+          <w:sz w:val="24"/>
+          <w:szCs w:val="24"/>
+        </w:rPr>
+        <w:t xml:space="preserve"> : esta función devuelve la ruta donde se encuentra físicamente la imagen cuyo identificador de imagen se pasa como argumento.</w:t>
+      </w:r>
+    </w:p>
+    <w:p>
+      <w:pPr>
+        <w:pStyle w:val="Prrafodelista"/>
+        <w:numPr>
+          <w:ilvl w:val="0"/>
+          <w:numId w:val="9"/>
+        </w:numPr>
+        <w:spacing w:after="288"/>
+        <w:jc w:val="both"/>
+        <w:rPr>
+          <w:sz w:val="24"/>
+          <w:szCs w:val="24"/>
+        </w:rPr>
+      </w:pPr>
+      <w:proofErr w:type="spellStart"/>
+      <w:r>
+        <w:rPr>
+          <w:b/>
+          <w:sz w:val="24"/>
+          <w:szCs w:val="24"/>
+        </w:rPr>
+        <w:t>String</w:t>
+      </w:r>
+      <w:proofErr w:type="spellEnd"/>
+      <w:r>
+        <w:rPr>
+          <w:b/>
+          <w:sz w:val="24"/>
+          <w:szCs w:val="24"/>
+        </w:rPr>
+        <w:t xml:space="preserve"> </w:t>
+      </w:r>
+      <w:proofErr w:type="spellStart"/>
+      <w:proofErr w:type="gramStart"/>
+      <w:r>
+        <w:rPr>
+          <w:b/>
+          <w:sz w:val="24"/>
+          <w:szCs w:val="24"/>
+        </w:rPr>
+        <w:t>getFileConfigPath</w:t>
+      </w:r>
+      <w:proofErr w:type="spellEnd"/>
+      <w:r>
+        <w:rPr>
+          <w:b/>
+          <w:sz w:val="24"/>
+          <w:szCs w:val="24"/>
+        </w:rPr>
+        <w:t>(</w:t>
+      </w:r>
+      <w:proofErr w:type="spellStart"/>
+      <w:proofErr w:type="gramEnd"/>
+      <w:r>
+        <w:rPr>
+          <w:b/>
+          <w:sz w:val="24"/>
+          <w:szCs w:val="24"/>
+        </w:rPr>
+        <w:t>idImage</w:t>
+      </w:r>
+      <w:proofErr w:type="spellEnd"/>
+      <w:r>
+        <w:rPr>
+          <w:b/>
+          <w:sz w:val="24"/>
+          <w:szCs w:val="24"/>
+        </w:rPr>
+        <w:t>)</w:t>
+      </w:r>
+      <w:r>
+        <w:rPr>
+          <w:sz w:val="24"/>
+          <w:szCs w:val="24"/>
+        </w:rPr>
+        <w:t xml:space="preserve"> : esta función devuelve la ruta donde se encuentra el fichero de configuración asociado a la imagen cuyo</w:t>
+      </w:r>
+      <w:r>
+        <w:rPr>
+          <w:sz w:val="24"/>
+          <w:szCs w:val="24"/>
+        </w:rPr>
+        <w:t xml:space="preserve"> </w:t>
+      </w:r>
+      <w:r>
+        <w:rPr>
+          <w:sz w:val="24"/>
+          <w:szCs w:val="24"/>
+        </w:rPr>
+        <w:t>identificador se pasa como argumento.</w:t>
+      </w:r>
+    </w:p>
+    <w:p>
+      <w:pPr>
+        <w:pStyle w:val="Prrafodelista"/>
+        <w:numPr>
+          <w:ilvl w:val="0"/>
+          <w:numId w:val="9"/>
+        </w:numPr>
+        <w:spacing w:after="288"/>
+        <w:jc w:val="both"/>
+        <w:rPr>
+          <w:sz w:val="24"/>
+          <w:szCs w:val="24"/>
+        </w:rPr>
+      </w:pPr>
+      <w:proofErr w:type="spellStart"/>
+      <w:r>
+        <w:rPr>
+          <w:b/>
+          <w:sz w:val="24"/>
+          <w:szCs w:val="24"/>
+        </w:rPr>
+        <w:t>Void</w:t>
+      </w:r>
+      <w:proofErr w:type="spellEnd"/>
+      <w:r>
+        <w:rPr>
+          <w:b/>
+          <w:sz w:val="24"/>
+          <w:szCs w:val="24"/>
+        </w:rPr>
+        <w:t xml:space="preserve"> </w:t>
+      </w:r>
+      <w:proofErr w:type="spellStart"/>
+      <w:proofErr w:type="gramStart"/>
+      <w:r>
+        <w:rPr>
+          <w:b/>
+          <w:sz w:val="24"/>
+          <w:szCs w:val="24"/>
+        </w:rPr>
+        <w:t>setImagePath</w:t>
+      </w:r>
+      <w:proofErr w:type="spellEnd"/>
+      <w:r>
+        <w:rPr>
+          <w:b/>
+          <w:sz w:val="24"/>
+          <w:szCs w:val="24"/>
+        </w:rPr>
+        <w:t>(</w:t>
+      </w:r>
+      <w:proofErr w:type="spellStart"/>
+      <w:proofErr w:type="gramEnd"/>
+      <w:r>
+        <w:rPr>
+          <w:b/>
+          <w:sz w:val="24"/>
+          <w:szCs w:val="24"/>
+        </w:rPr>
+        <w:t>path</w:t>
+      </w:r>
+      <w:proofErr w:type="spellEnd"/>
+      <w:r>
+        <w:rPr>
+          <w:b/>
+          <w:sz w:val="24"/>
+          <w:szCs w:val="24"/>
+        </w:rPr>
+        <w:t>)</w:t>
+      </w:r>
+      <w:r>
+        <w:rPr>
+          <w:sz w:val="24"/>
+          <w:szCs w:val="24"/>
+        </w:rPr>
+        <w:t xml:space="preserve"> : esta función permite cambiar la ruta de la imagen cuyo identificador se pasa como argumento. En caso de no encontrarse la imagen en la base de datos</w:t>
+      </w:r>
+      <w:r>
+        <w:rPr>
+          <w:sz w:val="24"/>
+          <w:szCs w:val="24"/>
+        </w:rPr>
+        <w:t xml:space="preserve"> o que la ruta pasada como argumento no corresponda a ninguna imagen física</w:t>
+      </w:r>
+      <w:r>
+        <w:rPr>
+          <w:sz w:val="24"/>
+          <w:szCs w:val="24"/>
+        </w:rPr>
+        <w:t xml:space="preserve"> se lanzará una excepción.</w:t>
+      </w:r>
+    </w:p>
+    <w:p>
+      <w:pPr>
+        <w:pStyle w:val="Prrafodelista"/>
+        <w:numPr>
+          <w:ilvl w:val="0"/>
+          <w:numId w:val="9"/>
+        </w:numPr>
+        <w:spacing w:after="288"/>
+        <w:jc w:val="both"/>
+        <w:rPr>
+          <w:sz w:val="24"/>
+          <w:szCs w:val="24"/>
+        </w:rPr>
+      </w:pPr>
+      <w:proofErr w:type="spellStart"/>
+      <w:r>
+        <w:rPr>
+          <w:b/>
+          <w:sz w:val="24"/>
+          <w:szCs w:val="24"/>
+        </w:rPr>
+        <w:t>Int</w:t>
+      </w:r>
+      <w:proofErr w:type="spellEnd"/>
+      <w:r>
+        <w:rPr>
+          <w:b/>
+          <w:sz w:val="24"/>
+          <w:szCs w:val="24"/>
+        </w:rPr>
+        <w:t xml:space="preserve"> </w:t>
+      </w:r>
+      <w:proofErr w:type="spellStart"/>
+      <w:proofErr w:type="gramStart"/>
+      <w:r>
+        <w:rPr>
+          <w:b/>
+          <w:sz w:val="24"/>
+          <w:szCs w:val="24"/>
+        </w:rPr>
+        <w:t>createImage</w:t>
+      </w:r>
+      <w:proofErr w:type="spellEnd"/>
+      <w:r>
+        <w:rPr>
+          <w:b/>
+          <w:sz w:val="24"/>
+          <w:szCs w:val="24"/>
+        </w:rPr>
+        <w:t>(</w:t>
+      </w:r>
+      <w:proofErr w:type="spellStart"/>
+      <w:proofErr w:type="gramEnd"/>
+      <w:r>
+        <w:rPr>
+          <w:b/>
+          <w:sz w:val="24"/>
+          <w:szCs w:val="24"/>
+        </w:rPr>
+        <w:t>name,imagePath,FileConfigPath</w:t>
+      </w:r>
+      <w:proofErr w:type="spellEnd"/>
+      <w:r>
+        <w:rPr>
+          <w:b/>
+          <w:sz w:val="24"/>
+          <w:szCs w:val="24"/>
+        </w:rPr>
+        <w:t>)</w:t>
+      </w:r>
+      <w:r>
+        <w:rPr>
+          <w:sz w:val="24"/>
+          <w:szCs w:val="24"/>
+        </w:rPr>
+        <w:t xml:space="preserve"> : esta función permite registrar en la base de datos una nueva imagen de máquina virtual. Para ellos será necesario el nombre que se le quiere dar a la imagen, la ruta donde se encuentra la imagen de forma física y la ruta donde se encuentra el fichero de configuración asociado a dicha imagen. En caso de que la imagen sea registrada correctamente se devolverá el identificador que se ha asociado a dicha imagen.</w:t>
+      </w:r>
+      <w:r>
+        <w:rPr>
+          <w:sz w:val="24"/>
+          <w:szCs w:val="24"/>
+        </w:rPr>
+        <w:t xml:space="preserve"> </w:t>
+      </w:r>
+    </w:p>
+    <w:p>
+      <w:pPr>
+        <w:pStyle w:val="Prrafodelista"/>
+        <w:numPr>
+          <w:ilvl w:val="0"/>
+          <w:numId w:val="9"/>
+        </w:numPr>
+        <w:spacing w:after="288"/>
+        <w:jc w:val="both"/>
+        <w:rPr>
+          <w:sz w:val="24"/>
+          <w:szCs w:val="24"/>
+        </w:rPr>
+      </w:pPr>
+      <w:proofErr w:type="spellStart"/>
+      <w:r>
+        <w:rPr>
+          <w:b/>
+          <w:sz w:val="24"/>
+          <w:szCs w:val="24"/>
+        </w:rPr>
+        <w:t>Bool</w:t>
+      </w:r>
+      <w:proofErr w:type="spellEnd"/>
+      <w:r>
+        <w:rPr>
+          <w:b/>
+          <w:sz w:val="24"/>
+          <w:szCs w:val="24"/>
+        </w:rPr>
+        <w:t xml:space="preserve"> </w:t>
+      </w:r>
+      <w:proofErr w:type="spellStart"/>
+      <w:proofErr w:type="gramStart"/>
+      <w:r>
+        <w:rPr>
+          <w:b/>
+          <w:sz w:val="24"/>
+          <w:szCs w:val="24"/>
+        </w:rPr>
+        <w:t>deleteImage</w:t>
+      </w:r>
+      <w:proofErr w:type="spellEnd"/>
+      <w:r>
+        <w:rPr>
+          <w:b/>
+          <w:sz w:val="24"/>
+          <w:szCs w:val="24"/>
+        </w:rPr>
+        <w:t>(</w:t>
+      </w:r>
+      <w:proofErr w:type="spellStart"/>
+      <w:proofErr w:type="gramEnd"/>
+      <w:r>
+        <w:rPr>
+          <w:b/>
+          <w:sz w:val="24"/>
+          <w:szCs w:val="24"/>
+        </w:rPr>
+        <w:t>idImage</w:t>
+      </w:r>
+      <w:proofErr w:type="spellEnd"/>
+      <w:r>
+        <w:rPr>
+          <w:b/>
+          <w:sz w:val="24"/>
+          <w:szCs w:val="24"/>
+        </w:rPr>
+        <w:t>)</w:t>
+      </w:r>
+      <w:r>
+        <w:rPr>
+          <w:sz w:val="24"/>
+          <w:szCs w:val="24"/>
+        </w:rPr>
+        <w:t xml:space="preserve"> : esta función permite dar de baja de la base de datos una determinada imagen cuyo identificador se pasa como argumento.</w:t>
+      </w:r>
+      <w:r>
+        <w:rPr>
+          <w:sz w:val="24"/>
+          <w:szCs w:val="24"/>
+        </w:rPr>
+        <w:t xml:space="preserve"> </w:t>
+      </w:r>
+      <w:r>
+        <w:rPr>
+          <w:sz w:val="24"/>
+          <w:szCs w:val="24"/>
+        </w:rPr>
+        <w:t xml:space="preserve">Si </w:t>
+      </w:r>
+      <w:r>
+        <w:rPr>
+          <w:sz w:val="24"/>
+          <w:szCs w:val="24"/>
+        </w:rPr>
+        <w:lastRenderedPageBreak/>
+        <w:t>el sistema consigue dar de baja a la imagen de forma correcta entonces se devolverá true.</w:t>
+      </w:r>
+    </w:p>
+    <w:p>
+      <w:pPr>
+        <w:spacing w:after="288"/>
+        <w:ind w:left="360"/>
+        <w:jc w:val="both"/>
+        <w:rPr>
+          <w:b/>
+          <w:sz w:val="24"/>
+          <w:szCs w:val="24"/>
+        </w:rPr>
+      </w:pPr>
+      <w:proofErr w:type="spellStart"/>
+      <w:r>
+        <w:rPr>
+          <w:b/>
+          <w:sz w:val="24"/>
+          <w:szCs w:val="24"/>
+        </w:rPr>
+        <w:t>RunningMV</w:t>
+      </w:r>
+      <w:proofErr w:type="spellEnd"/>
+    </w:p>
+    <w:p>
+      <w:pPr>
+        <w:spacing w:after="288"/>
+        <w:ind w:left="360"/>
+        <w:jc w:val="both"/>
+        <w:rPr>
+          <w:sz w:val="24"/>
+          <w:szCs w:val="24"/>
+        </w:rPr>
+      </w:pPr>
+      <w:r>
+        <w:rPr>
+          <w:sz w:val="24"/>
+          <w:szCs w:val="24"/>
+        </w:rPr>
+        <w:t xml:space="preserve">Esta clase se encargará de gestionar </w:t>
+      </w:r>
+      <w:r>
+        <w:rPr>
+          <w:sz w:val="24"/>
+          <w:szCs w:val="24"/>
+        </w:rPr>
+        <w:t>las características de las diferentes máquinas virtuales que se encuentran en ejecución en un momento determinado. Además también se encargará de registrar en la base de datos las nuevas máquinas virtuales en ejecución y de dar de baja aquellas máquinas que se apaguen.</w:t>
+      </w:r>
+    </w:p>
+    <w:p>
+      <w:pPr>
+        <w:spacing w:after="288"/>
+        <w:ind w:left="360"/>
+        <w:jc w:val="both"/>
+        <w:rPr>
+          <w:sz w:val="24"/>
+          <w:szCs w:val="24"/>
+        </w:rPr>
+      </w:pPr>
+      <w:r>
+        <w:rPr>
+          <w:sz w:val="24"/>
+          <w:szCs w:val="24"/>
+        </w:rPr>
+        <w:t>Para realizar estas acciones, esta clase contendrá las siguientes funciones:</w:t>
+      </w:r>
+    </w:p>
+    <w:p>
+      <w:pPr>
+        <w:pStyle w:val="Prrafodelista"/>
+        <w:numPr>
+          <w:ilvl w:val="0"/>
+          <w:numId w:val="10"/>
+        </w:numPr>
+        <w:spacing w:after="288"/>
+        <w:jc w:val="both"/>
+        <w:rPr>
+          <w:sz w:val="24"/>
+          <w:szCs w:val="24"/>
+        </w:rPr>
+      </w:pPr>
+      <w:proofErr w:type="spellStart"/>
+      <w:r>
+        <w:rPr>
+          <w:b/>
+          <w:sz w:val="24"/>
+          <w:szCs w:val="24"/>
+        </w:rPr>
+        <w:t>List</w:t>
+      </w:r>
+      <w:proofErr w:type="spellEnd"/>
+      <w:r>
+        <w:rPr>
+          <w:b/>
+          <w:sz w:val="24"/>
+          <w:szCs w:val="24"/>
+        </w:rPr>
+        <w:t xml:space="preserve"> </w:t>
+      </w:r>
+      <w:proofErr w:type="spellStart"/>
+      <w:proofErr w:type="gramStart"/>
+      <w:r>
+        <w:rPr>
+          <w:b/>
+          <w:sz w:val="24"/>
+          <w:szCs w:val="24"/>
+        </w:rPr>
+        <w:t>getRunningPorts</w:t>
+      </w:r>
+      <w:proofErr w:type="spellEnd"/>
+      <w:r>
+        <w:rPr>
+          <w:b/>
+          <w:sz w:val="24"/>
+          <w:szCs w:val="24"/>
+        </w:rPr>
+        <w:t>(</w:t>
+      </w:r>
+      <w:proofErr w:type="gramEnd"/>
+      <w:r>
+        <w:rPr>
+          <w:b/>
+          <w:sz w:val="24"/>
+          <w:szCs w:val="24"/>
+        </w:rPr>
+        <w:t>)</w:t>
+      </w:r>
+      <w:r>
+        <w:rPr>
+          <w:sz w:val="24"/>
+          <w:szCs w:val="24"/>
+        </w:rPr>
+        <w:t xml:space="preserve"> : esta función devuelve una lista con los puertos VNC correspondientes a las máquinas virtuales que se encuentran actualmente en ejecución.</w:t>
+      </w:r>
+    </w:p>
+    <w:p>
+      <w:pPr>
+        <w:pStyle w:val="Prrafodelista"/>
+        <w:numPr>
+          <w:ilvl w:val="0"/>
+          <w:numId w:val="10"/>
+        </w:numPr>
+        <w:spacing w:after="288"/>
+        <w:jc w:val="both"/>
+        <w:rPr>
+          <w:sz w:val="24"/>
+          <w:szCs w:val="24"/>
+        </w:rPr>
+      </w:pPr>
+      <w:proofErr w:type="spellStart"/>
+      <w:r>
+        <w:rPr>
+          <w:b/>
+          <w:sz w:val="24"/>
+          <w:szCs w:val="24"/>
+        </w:rPr>
+        <w:t>List</w:t>
+      </w:r>
+      <w:proofErr w:type="spellEnd"/>
+      <w:r>
+        <w:rPr>
+          <w:b/>
+          <w:sz w:val="24"/>
+          <w:szCs w:val="24"/>
+        </w:rPr>
+        <w:t xml:space="preserve"> </w:t>
+      </w:r>
+      <w:proofErr w:type="spellStart"/>
+      <w:proofErr w:type="gramStart"/>
+      <w:r>
+        <w:rPr>
+          <w:b/>
+          <w:sz w:val="24"/>
+          <w:szCs w:val="24"/>
+        </w:rPr>
+        <w:t>getUsers</w:t>
+      </w:r>
+      <w:proofErr w:type="spellEnd"/>
+      <w:r>
+        <w:rPr>
+          <w:b/>
+          <w:sz w:val="24"/>
+          <w:szCs w:val="24"/>
+        </w:rPr>
+        <w:t>(</w:t>
+      </w:r>
+      <w:proofErr w:type="gramEnd"/>
+      <w:r>
+        <w:rPr>
+          <w:b/>
+          <w:sz w:val="24"/>
+          <w:szCs w:val="24"/>
+        </w:rPr>
+        <w:t>):</w:t>
+      </w:r>
+      <w:r>
+        <w:rPr>
+          <w:sz w:val="24"/>
+          <w:szCs w:val="24"/>
+        </w:rPr>
+        <w:t xml:space="preserve"> Esta función devuelve una lista con los identificadores de todos los usuarios que actualmente se encuentran ejecutando una determinada máquina virtual en este servidor de máquinas virtuales.</w:t>
+      </w:r>
+    </w:p>
+    <w:p>
+      <w:pPr>
+        <w:pStyle w:val="Prrafodelista"/>
+        <w:numPr>
+          <w:ilvl w:val="0"/>
+          <w:numId w:val="10"/>
+        </w:numPr>
+        <w:spacing w:after="288"/>
+        <w:jc w:val="both"/>
+        <w:rPr>
+          <w:sz w:val="24"/>
+          <w:szCs w:val="24"/>
+        </w:rPr>
+      </w:pPr>
+      <w:proofErr w:type="spellStart"/>
+      <w:r>
+        <w:rPr>
+          <w:b/>
+          <w:sz w:val="24"/>
+          <w:szCs w:val="24"/>
+        </w:rPr>
+        <w:t>Void</w:t>
+      </w:r>
+      <w:proofErr w:type="spellEnd"/>
+      <w:r>
+        <w:rPr>
+          <w:b/>
+          <w:sz w:val="24"/>
+          <w:szCs w:val="24"/>
+        </w:rPr>
+        <w:t xml:space="preserve"> </w:t>
+      </w:r>
+      <w:proofErr w:type="spellStart"/>
+      <w:proofErr w:type="gramStart"/>
+      <w:r>
+        <w:rPr>
+          <w:b/>
+          <w:sz w:val="24"/>
+          <w:szCs w:val="24"/>
+        </w:rPr>
+        <w:t>UserDown</w:t>
+      </w:r>
+      <w:proofErr w:type="spellEnd"/>
+      <w:r>
+        <w:rPr>
+          <w:b/>
+          <w:sz w:val="24"/>
+          <w:szCs w:val="24"/>
+        </w:rPr>
+        <w:t>(</w:t>
+      </w:r>
+      <w:proofErr w:type="spellStart"/>
+      <w:proofErr w:type="gramEnd"/>
+      <w:r>
+        <w:rPr>
+          <w:b/>
+          <w:sz w:val="24"/>
+          <w:szCs w:val="24"/>
+        </w:rPr>
+        <w:t>idUser</w:t>
+      </w:r>
+      <w:proofErr w:type="spellEnd"/>
+      <w:r>
+        <w:rPr>
+          <w:b/>
+          <w:sz w:val="24"/>
+          <w:szCs w:val="24"/>
+        </w:rPr>
+        <w:t>)</w:t>
+      </w:r>
+      <w:r>
+        <w:rPr>
+          <w:sz w:val="24"/>
+          <w:szCs w:val="24"/>
+        </w:rPr>
+        <w:t xml:space="preserve"> : esta función da de baja en la base de datos todas aquellas máquinas virtuales (con sus correspondientes puertos VNC, rutas de imágenes y rutas de ficheros de configuración) que hayan sido ejecutadas por un determinado usuario, cuyo identificador se pasa como argumento. En caso de no encontrarse dicho usuario en ninguna de las máquinas en ejecución se lanzará una excepción.</w:t>
+      </w:r>
+    </w:p>
+    <w:p>
+      <w:pPr>
+        <w:pStyle w:val="Prrafodelista"/>
+        <w:numPr>
+          <w:ilvl w:val="0"/>
+          <w:numId w:val="10"/>
+        </w:numPr>
+        <w:spacing w:after="288"/>
+        <w:jc w:val="both"/>
+        <w:rPr>
+          <w:sz w:val="24"/>
+          <w:szCs w:val="24"/>
+        </w:rPr>
+      </w:pPr>
+      <w:proofErr w:type="spellStart"/>
+      <w:r>
+        <w:rPr>
+          <w:b/>
+          <w:sz w:val="24"/>
+          <w:szCs w:val="24"/>
+        </w:rPr>
+        <w:t>Int</w:t>
+      </w:r>
+      <w:proofErr w:type="spellEnd"/>
+      <w:r>
+        <w:rPr>
+          <w:b/>
+          <w:sz w:val="24"/>
+          <w:szCs w:val="24"/>
+        </w:rPr>
+        <w:t xml:space="preserve">  </w:t>
+      </w:r>
+      <w:proofErr w:type="spellStart"/>
+      <w:proofErr w:type="gramStart"/>
+      <w:r>
+        <w:rPr>
+          <w:b/>
+          <w:sz w:val="24"/>
+          <w:szCs w:val="24"/>
+        </w:rPr>
+        <w:t>getImage</w:t>
+      </w:r>
+      <w:proofErr w:type="spellEnd"/>
+      <w:r>
+        <w:rPr>
+          <w:b/>
+          <w:sz w:val="24"/>
+          <w:szCs w:val="24"/>
+        </w:rPr>
+        <w:t>(</w:t>
+      </w:r>
+      <w:proofErr w:type="spellStart"/>
+      <w:proofErr w:type="gramEnd"/>
+      <w:r>
+        <w:rPr>
+          <w:b/>
+          <w:sz w:val="24"/>
+          <w:szCs w:val="24"/>
+        </w:rPr>
+        <w:t>VNCPort</w:t>
+      </w:r>
+      <w:proofErr w:type="spellEnd"/>
+      <w:r>
+        <w:rPr>
+          <w:b/>
+          <w:sz w:val="24"/>
+          <w:szCs w:val="24"/>
+        </w:rPr>
+        <w:t>)</w:t>
+      </w:r>
+      <w:r>
+        <w:rPr>
+          <w:sz w:val="24"/>
+          <w:szCs w:val="24"/>
+        </w:rPr>
+        <w:t xml:space="preserve"> : esta función devuelve el identificador de la máquina virtual que se encuentra en ejecución en el puerto VNC pasado como argumento.</w:t>
+      </w:r>
+    </w:p>
+    <w:p>
+      <w:pPr>
+        <w:pStyle w:val="Prrafodelista"/>
+        <w:numPr>
+          <w:ilvl w:val="0"/>
+          <w:numId w:val="10"/>
+        </w:numPr>
+        <w:spacing w:after="288"/>
+        <w:jc w:val="both"/>
+        <w:rPr>
+          <w:sz w:val="24"/>
+          <w:szCs w:val="24"/>
+        </w:rPr>
+      </w:pPr>
+      <w:proofErr w:type="spellStart"/>
+      <w:r>
+        <w:rPr>
+          <w:b/>
+          <w:sz w:val="24"/>
+          <w:szCs w:val="24"/>
+        </w:rPr>
+        <w:t>String</w:t>
+      </w:r>
+      <w:proofErr w:type="spellEnd"/>
+      <w:r>
+        <w:rPr>
+          <w:b/>
+          <w:sz w:val="24"/>
+          <w:szCs w:val="24"/>
+        </w:rPr>
+        <w:t xml:space="preserve"> </w:t>
+      </w:r>
+      <w:proofErr w:type="spellStart"/>
+      <w:proofErr w:type="gramStart"/>
+      <w:r>
+        <w:rPr>
+          <w:b/>
+          <w:sz w:val="24"/>
+          <w:szCs w:val="24"/>
+        </w:rPr>
+        <w:t>getImageName</w:t>
+      </w:r>
+      <w:proofErr w:type="spellEnd"/>
+      <w:r>
+        <w:rPr>
+          <w:b/>
+          <w:sz w:val="24"/>
+          <w:szCs w:val="24"/>
+        </w:rPr>
+        <w:t>(</w:t>
+      </w:r>
+      <w:proofErr w:type="spellStart"/>
+      <w:proofErr w:type="gramEnd"/>
+      <w:r>
+        <w:rPr>
+          <w:b/>
+          <w:sz w:val="24"/>
+          <w:szCs w:val="24"/>
+        </w:rPr>
+        <w:t>VNCPort</w:t>
+      </w:r>
+      <w:proofErr w:type="spellEnd"/>
+      <w:r>
+        <w:rPr>
+          <w:b/>
+          <w:sz w:val="24"/>
+          <w:szCs w:val="24"/>
+        </w:rPr>
+        <w:t>)</w:t>
+      </w:r>
+      <w:r>
+        <w:rPr>
+          <w:sz w:val="24"/>
+          <w:szCs w:val="24"/>
+        </w:rPr>
+        <w:t xml:space="preserve"> : esta función devuelve el nombre de la máquina virtual que se encuentra en ejecución en </w:t>
+      </w:r>
+      <w:r>
+        <w:rPr>
+          <w:sz w:val="24"/>
+          <w:szCs w:val="24"/>
+        </w:rPr>
+        <w:t xml:space="preserve"> el puerto VNC pasado como argumento.</w:t>
+      </w:r>
+    </w:p>
+    <w:p>
+      <w:pPr>
+        <w:pStyle w:val="Prrafodelista"/>
+        <w:numPr>
+          <w:ilvl w:val="0"/>
+          <w:numId w:val="10"/>
+        </w:numPr>
+        <w:spacing w:after="288"/>
+        <w:jc w:val="both"/>
+        <w:rPr>
+          <w:sz w:val="24"/>
+          <w:szCs w:val="24"/>
+        </w:rPr>
+      </w:pPr>
+      <w:proofErr w:type="spellStart"/>
+      <w:r>
+        <w:rPr>
+          <w:b/>
+          <w:sz w:val="24"/>
+          <w:szCs w:val="24"/>
+        </w:rPr>
+        <w:t>String</w:t>
+      </w:r>
+      <w:proofErr w:type="spellEnd"/>
+      <w:r>
+        <w:rPr>
+          <w:b/>
+          <w:sz w:val="24"/>
+          <w:szCs w:val="24"/>
+        </w:rPr>
+        <w:t xml:space="preserve"> </w:t>
+      </w:r>
+      <w:proofErr w:type="spellStart"/>
+      <w:proofErr w:type="gramStart"/>
+      <w:r>
+        <w:rPr>
+          <w:b/>
+          <w:sz w:val="24"/>
+          <w:szCs w:val="24"/>
+        </w:rPr>
+        <w:t>getImageCopyPath</w:t>
+      </w:r>
+      <w:proofErr w:type="spellEnd"/>
+      <w:r>
+        <w:rPr>
+          <w:b/>
+          <w:sz w:val="24"/>
+          <w:szCs w:val="24"/>
+        </w:rPr>
+        <w:t>(</w:t>
+      </w:r>
+      <w:proofErr w:type="spellStart"/>
+      <w:proofErr w:type="gramEnd"/>
+      <w:r>
+        <w:rPr>
+          <w:b/>
+          <w:sz w:val="24"/>
+          <w:szCs w:val="24"/>
+        </w:rPr>
+        <w:t>VNCPort</w:t>
+      </w:r>
+      <w:proofErr w:type="spellEnd"/>
+      <w:r>
+        <w:rPr>
+          <w:b/>
+          <w:sz w:val="24"/>
+          <w:szCs w:val="24"/>
+        </w:rPr>
+        <w:t>)</w:t>
+      </w:r>
+      <w:r>
+        <w:rPr>
+          <w:sz w:val="24"/>
+          <w:szCs w:val="24"/>
+        </w:rPr>
+        <w:t xml:space="preserve"> : esta funció</w:t>
+      </w:r>
+      <w:r>
+        <w:rPr>
+          <w:sz w:val="24"/>
+          <w:szCs w:val="24"/>
+        </w:rPr>
+        <w:t xml:space="preserve">n devuelve la ruta asociada a la copia de la imagen de la máquina virtual que se encuentra en ejecución en el </w:t>
+      </w:r>
+      <w:proofErr w:type="spellStart"/>
+      <w:r>
+        <w:rPr>
+          <w:sz w:val="24"/>
+          <w:szCs w:val="24"/>
+        </w:rPr>
+        <w:t>puertoVNC</w:t>
+      </w:r>
+      <w:proofErr w:type="spellEnd"/>
+      <w:r>
+        <w:rPr>
+          <w:sz w:val="24"/>
+          <w:szCs w:val="24"/>
+        </w:rPr>
+        <w:t xml:space="preserve"> pasado como argumento.</w:t>
+      </w:r>
+    </w:p>
+    <w:p>
+      <w:pPr>
+        <w:pStyle w:val="Prrafodelista"/>
+        <w:numPr>
+          <w:ilvl w:val="0"/>
+          <w:numId w:val="10"/>
+        </w:numPr>
+        <w:spacing w:after="288"/>
+        <w:jc w:val="both"/>
+        <w:rPr>
+          <w:sz w:val="24"/>
+          <w:szCs w:val="24"/>
+        </w:rPr>
+      </w:pPr>
+      <w:proofErr w:type="spellStart"/>
+      <w:r>
+        <w:rPr>
+          <w:b/>
+          <w:sz w:val="24"/>
+          <w:szCs w:val="24"/>
+        </w:rPr>
+        <w:t>String</w:t>
+      </w:r>
+      <w:proofErr w:type="spellEnd"/>
+      <w:r>
+        <w:rPr>
+          <w:b/>
+          <w:sz w:val="24"/>
+          <w:szCs w:val="24"/>
+        </w:rPr>
+        <w:t xml:space="preserve"> </w:t>
+      </w:r>
+      <w:proofErr w:type="spellStart"/>
+      <w:proofErr w:type="gramStart"/>
+      <w:r>
+        <w:rPr>
+          <w:b/>
+          <w:sz w:val="24"/>
+          <w:szCs w:val="24"/>
+        </w:rPr>
+        <w:t>getFileConfigCopyPath</w:t>
+      </w:r>
+      <w:proofErr w:type="spellEnd"/>
+      <w:r>
+        <w:rPr>
+          <w:b/>
+          <w:sz w:val="24"/>
+          <w:szCs w:val="24"/>
+        </w:rPr>
+        <w:t>(</w:t>
+      </w:r>
+      <w:proofErr w:type="spellStart"/>
+      <w:proofErr w:type="gramEnd"/>
+      <w:r>
+        <w:rPr>
+          <w:b/>
+          <w:sz w:val="24"/>
+          <w:szCs w:val="24"/>
+        </w:rPr>
+        <w:t>VNCPort</w:t>
+      </w:r>
+      <w:proofErr w:type="spellEnd"/>
+      <w:r>
+        <w:rPr>
+          <w:b/>
+          <w:sz w:val="24"/>
+          <w:szCs w:val="24"/>
+        </w:rPr>
+        <w:t>)</w:t>
+      </w:r>
+      <w:r>
+        <w:rPr>
+          <w:sz w:val="24"/>
+          <w:szCs w:val="24"/>
+        </w:rPr>
+        <w:t xml:space="preserve"> : esta func</w:t>
+      </w:r>
+      <w:r>
+        <w:rPr>
+          <w:sz w:val="24"/>
+          <w:szCs w:val="24"/>
+        </w:rPr>
+        <w:t>ió</w:t>
+      </w:r>
+      <w:r>
+        <w:rPr>
+          <w:sz w:val="24"/>
+          <w:szCs w:val="24"/>
+        </w:rPr>
+        <w:t>n devuelve la ruta donde se encuentra la copia del fichero de configuración asociado a la máquina virtual que se encuentra en ejecución en el puerto VNC pasado como argumento.</w:t>
+      </w:r>
+    </w:p>
+    <w:p>
+      <w:pPr>
+        <w:pStyle w:val="Prrafodelista"/>
+        <w:numPr>
+          <w:ilvl w:val="0"/>
+          <w:numId w:val="10"/>
+        </w:numPr>
+        <w:spacing w:after="288"/>
+        <w:jc w:val="both"/>
+        <w:rPr>
+          <w:sz w:val="24"/>
+          <w:szCs w:val="24"/>
+        </w:rPr>
+      </w:pPr>
+      <w:proofErr w:type="spellStart"/>
+      <w:r>
+        <w:rPr>
+          <w:b/>
+          <w:sz w:val="24"/>
+          <w:szCs w:val="24"/>
+        </w:rPr>
+        <w:t>String</w:t>
+      </w:r>
+      <w:proofErr w:type="spellEnd"/>
+      <w:r>
+        <w:rPr>
+          <w:b/>
+          <w:sz w:val="24"/>
+          <w:szCs w:val="24"/>
+        </w:rPr>
+        <w:t xml:space="preserve"> </w:t>
+      </w:r>
+      <w:proofErr w:type="spellStart"/>
+      <w:proofErr w:type="gramStart"/>
+      <w:r>
+        <w:rPr>
+          <w:b/>
+          <w:sz w:val="24"/>
+          <w:szCs w:val="24"/>
+        </w:rPr>
+        <w:t>getMac</w:t>
+      </w:r>
+      <w:proofErr w:type="spellEnd"/>
+      <w:r>
+        <w:rPr>
+          <w:b/>
+          <w:sz w:val="24"/>
+          <w:szCs w:val="24"/>
+        </w:rPr>
+        <w:t>(</w:t>
+      </w:r>
+      <w:proofErr w:type="spellStart"/>
+      <w:proofErr w:type="gramEnd"/>
+      <w:r>
+        <w:rPr>
+          <w:b/>
+          <w:sz w:val="24"/>
+          <w:szCs w:val="24"/>
+        </w:rPr>
+        <w:t>VNCPort</w:t>
+      </w:r>
+      <w:proofErr w:type="spellEnd"/>
+      <w:r>
+        <w:rPr>
+          <w:b/>
+          <w:sz w:val="24"/>
+          <w:szCs w:val="24"/>
+        </w:rPr>
+        <w:t>)</w:t>
+      </w:r>
+      <w:r>
+        <w:rPr>
+          <w:sz w:val="24"/>
+          <w:szCs w:val="24"/>
+        </w:rPr>
+        <w:t xml:space="preserve"> : esta funció</w:t>
+      </w:r>
+      <w:r>
+        <w:rPr>
+          <w:sz w:val="24"/>
+          <w:szCs w:val="24"/>
+        </w:rPr>
+        <w:t>n devuelve la dirección MAC del cliente VNC cuyo puerto se pasa como argumento.</w:t>
+      </w:r>
+    </w:p>
+    <w:p>
+      <w:pPr>
+        <w:pStyle w:val="Prrafodelista"/>
+        <w:numPr>
+          <w:ilvl w:val="0"/>
+          <w:numId w:val="10"/>
+        </w:numPr>
+        <w:spacing w:after="288"/>
+        <w:jc w:val="both"/>
+        <w:rPr>
+          <w:sz w:val="24"/>
+          <w:szCs w:val="24"/>
+        </w:rPr>
+      </w:pPr>
+      <w:proofErr w:type="spellStart"/>
+      <w:r>
+        <w:rPr>
+          <w:b/>
+          <w:sz w:val="24"/>
+          <w:szCs w:val="24"/>
+        </w:rPr>
+        <w:t>String</w:t>
+      </w:r>
+      <w:proofErr w:type="spellEnd"/>
+      <w:r>
+        <w:rPr>
+          <w:b/>
+          <w:sz w:val="24"/>
+          <w:szCs w:val="24"/>
+        </w:rPr>
+        <w:t xml:space="preserve"> </w:t>
+      </w:r>
+      <w:proofErr w:type="spellStart"/>
+      <w:proofErr w:type="gramStart"/>
+      <w:r>
+        <w:rPr>
+          <w:b/>
+          <w:sz w:val="24"/>
+          <w:szCs w:val="24"/>
+        </w:rPr>
+        <w:t>getPassword</w:t>
+      </w:r>
+      <w:proofErr w:type="spellEnd"/>
+      <w:r>
+        <w:rPr>
+          <w:b/>
+          <w:sz w:val="24"/>
+          <w:szCs w:val="24"/>
+        </w:rPr>
+        <w:t>(</w:t>
+      </w:r>
+      <w:proofErr w:type="spellStart"/>
+      <w:proofErr w:type="gramEnd"/>
+      <w:r>
+        <w:rPr>
+          <w:b/>
+          <w:sz w:val="24"/>
+          <w:szCs w:val="24"/>
+        </w:rPr>
+        <w:t>VNCPort</w:t>
+      </w:r>
+      <w:proofErr w:type="spellEnd"/>
+      <w:r>
+        <w:rPr>
+          <w:b/>
+          <w:sz w:val="24"/>
+          <w:szCs w:val="24"/>
+        </w:rPr>
+        <w:t>)</w:t>
+      </w:r>
+      <w:r>
+        <w:rPr>
+          <w:sz w:val="24"/>
+          <w:szCs w:val="24"/>
+        </w:rPr>
+        <w:t xml:space="preserve"> : esta funció</w:t>
+      </w:r>
+      <w:r>
+        <w:rPr>
+          <w:sz w:val="24"/>
+          <w:szCs w:val="24"/>
+        </w:rPr>
+        <w:t>n devuelve la contraseña que se ha dado al puerto VNC que se le pasa como argumento.</w:t>
+      </w:r>
+    </w:p>
+    <w:p>
+      <w:pPr>
+        <w:pStyle w:val="Prrafodelista"/>
+        <w:numPr>
+          <w:ilvl w:val="0"/>
+          <w:numId w:val="10"/>
+        </w:numPr>
+        <w:spacing w:after="288"/>
+        <w:jc w:val="both"/>
+        <w:rPr>
+          <w:sz w:val="24"/>
+          <w:szCs w:val="24"/>
+        </w:rPr>
+      </w:pPr>
+      <w:proofErr w:type="spellStart"/>
+      <w:r>
+        <w:rPr>
+          <w:b/>
+          <w:sz w:val="24"/>
+          <w:szCs w:val="24"/>
+        </w:rPr>
+        <w:t>String</w:t>
+      </w:r>
+      <w:proofErr w:type="spellEnd"/>
+      <w:r>
+        <w:rPr>
+          <w:b/>
+          <w:sz w:val="24"/>
+          <w:szCs w:val="24"/>
+        </w:rPr>
+        <w:t xml:space="preserve"> </w:t>
+      </w:r>
+      <w:proofErr w:type="spellStart"/>
+      <w:proofErr w:type="gramStart"/>
+      <w:r>
+        <w:rPr>
+          <w:b/>
+          <w:sz w:val="24"/>
+          <w:szCs w:val="24"/>
+        </w:rPr>
+        <w:t>createVNCPort</w:t>
+      </w:r>
+      <w:proofErr w:type="spellEnd"/>
+      <w:r>
+        <w:rPr>
+          <w:b/>
+          <w:sz w:val="24"/>
+          <w:szCs w:val="24"/>
+        </w:rPr>
+        <w:t>(</w:t>
+      </w:r>
+      <w:proofErr w:type="spellStart"/>
+      <w:proofErr w:type="gramEnd"/>
+      <w:r>
+        <w:rPr>
+          <w:b/>
+          <w:sz w:val="24"/>
+          <w:szCs w:val="24"/>
+        </w:rPr>
+        <w:t>idUser</w:t>
+      </w:r>
+      <w:proofErr w:type="spellEnd"/>
+      <w:r>
+        <w:rPr>
+          <w:b/>
+          <w:sz w:val="24"/>
+          <w:szCs w:val="24"/>
+        </w:rPr>
+        <w:t xml:space="preserve">, </w:t>
+      </w:r>
+      <w:proofErr w:type="spellStart"/>
+      <w:r>
+        <w:rPr>
+          <w:b/>
+          <w:sz w:val="24"/>
+          <w:szCs w:val="24"/>
+        </w:rPr>
+        <w:t>idMV</w:t>
+      </w:r>
+      <w:proofErr w:type="spellEnd"/>
+      <w:r>
+        <w:rPr>
+          <w:b/>
+          <w:sz w:val="24"/>
+          <w:szCs w:val="24"/>
+        </w:rPr>
+        <w:t xml:space="preserve">, </w:t>
+      </w:r>
+      <w:proofErr w:type="spellStart"/>
+      <w:r>
+        <w:rPr>
+          <w:b/>
+          <w:sz w:val="24"/>
+          <w:szCs w:val="24"/>
+        </w:rPr>
+        <w:t>ImageCopyPath</w:t>
+      </w:r>
+      <w:proofErr w:type="spellEnd"/>
+      <w:r>
+        <w:rPr>
+          <w:b/>
+          <w:sz w:val="24"/>
+          <w:szCs w:val="24"/>
+        </w:rPr>
+        <w:t xml:space="preserve">, </w:t>
+      </w:r>
+      <w:proofErr w:type="spellStart"/>
+      <w:r>
+        <w:rPr>
+          <w:b/>
+          <w:sz w:val="24"/>
+          <w:szCs w:val="24"/>
+        </w:rPr>
+        <w:t>FileConfigCopyPath</w:t>
+      </w:r>
+      <w:proofErr w:type="spellEnd"/>
+      <w:r>
+        <w:rPr>
+          <w:b/>
+          <w:sz w:val="24"/>
+          <w:szCs w:val="24"/>
+        </w:rPr>
+        <w:t xml:space="preserve">, Mac, </w:t>
+      </w:r>
+      <w:proofErr w:type="spellStart"/>
+      <w:r>
+        <w:rPr>
+          <w:b/>
+          <w:sz w:val="24"/>
+          <w:szCs w:val="24"/>
+        </w:rPr>
+        <w:t>password</w:t>
+      </w:r>
+      <w:proofErr w:type="spellEnd"/>
+      <w:r>
+        <w:rPr>
+          <w:b/>
+          <w:sz w:val="24"/>
+          <w:szCs w:val="24"/>
+        </w:rPr>
+        <w:t>)</w:t>
+      </w:r>
+      <w:r>
+        <w:rPr>
+          <w:sz w:val="24"/>
+          <w:szCs w:val="24"/>
+        </w:rPr>
+        <w:t xml:space="preserve"> : esta func</w:t>
+      </w:r>
+      <w:r>
+        <w:rPr>
+          <w:sz w:val="24"/>
+          <w:szCs w:val="24"/>
+        </w:rPr>
+        <w:t>ió</w:t>
+      </w:r>
+      <w:r>
+        <w:rPr>
+          <w:sz w:val="24"/>
+          <w:szCs w:val="24"/>
+        </w:rPr>
+        <w:t xml:space="preserve">n permite dar de alta una nueva máquina virtual en ejecución cuyas características se pasan como argumentos. En caso de que la nueva máquina virtual haya sido dada de alta con éxito en la base de datos, se devolverá el puerto VNC en el cual se está ejecutando </w:t>
+      </w:r>
+      <w:r>
+        <w:rPr>
+          <w:sz w:val="24"/>
+          <w:szCs w:val="24"/>
+        </w:rPr>
+        <w:lastRenderedPageBreak/>
+        <w:t>dicha máquina virtual.</w:t>
+      </w:r>
+      <w:r>
+        <w:rPr>
+          <w:sz w:val="24"/>
+          <w:szCs w:val="24"/>
+        </w:rPr>
+        <w:t xml:space="preserve"> </w:t>
+      </w:r>
+      <w:r>
+        <w:rPr>
+          <w:sz w:val="24"/>
+          <w:szCs w:val="24"/>
+        </w:rPr>
+        <w:t>En caso contrario se devolverá un valor de error, -1 por ejemplo.</w:t>
+      </w:r>
+    </w:p>
+    <w:p>
+      <w:pPr>
+        <w:pStyle w:val="Prrafodelista"/>
+        <w:numPr>
+          <w:ilvl w:val="0"/>
+          <w:numId w:val="10"/>
+        </w:numPr>
+        <w:spacing w:after="288"/>
+        <w:jc w:val="both"/>
+        <w:rPr>
+          <w:sz w:val="24"/>
+          <w:szCs w:val="24"/>
+        </w:rPr>
+      </w:pPr>
+      <w:proofErr w:type="spellStart"/>
+      <w:r>
+        <w:rPr>
+          <w:b/>
+          <w:sz w:val="24"/>
+          <w:szCs w:val="24"/>
+        </w:rPr>
+        <w:t>Bool</w:t>
+      </w:r>
+      <w:proofErr w:type="spellEnd"/>
+      <w:r>
+        <w:rPr>
+          <w:b/>
+          <w:sz w:val="24"/>
+          <w:szCs w:val="24"/>
+        </w:rPr>
+        <w:t xml:space="preserve"> </w:t>
+      </w:r>
+      <w:proofErr w:type="spellStart"/>
+      <w:proofErr w:type="gramStart"/>
+      <w:r>
+        <w:rPr>
+          <w:b/>
+          <w:sz w:val="24"/>
+          <w:szCs w:val="24"/>
+        </w:rPr>
+        <w:t>deleteVNCPort</w:t>
+      </w:r>
+      <w:proofErr w:type="spellEnd"/>
+      <w:r>
+        <w:rPr>
+          <w:b/>
+          <w:sz w:val="24"/>
+          <w:szCs w:val="24"/>
+        </w:rPr>
+        <w:t>(</w:t>
+      </w:r>
+      <w:proofErr w:type="spellStart"/>
+      <w:proofErr w:type="gramEnd"/>
+      <w:r>
+        <w:rPr>
+          <w:b/>
+          <w:sz w:val="24"/>
+          <w:szCs w:val="24"/>
+        </w:rPr>
+        <w:t>VNCPort</w:t>
+      </w:r>
+      <w:proofErr w:type="spellEnd"/>
+      <w:r>
+        <w:rPr>
+          <w:b/>
+          <w:sz w:val="24"/>
+          <w:szCs w:val="24"/>
+        </w:rPr>
+        <w:t>)</w:t>
+      </w:r>
+      <w:r>
+        <w:rPr>
+          <w:sz w:val="24"/>
+          <w:szCs w:val="24"/>
+        </w:rPr>
+        <w:t xml:space="preserve"> : esta función da de baja en la base de datos el puerto VNC que se le pasa como argumento y con él, todas las características asociadas al mismo. En caso de que el puerto VNC haya sido dado de baja con éxito se devolverá true.</w:t>
+      </w:r>
+    </w:p>
+    <w:p>
+      <w:pPr>
+        <w:spacing w:after="288"/>
+        <w:jc w:val="both"/>
+        <w:rPr>
+          <w:b/>
+          <w:sz w:val="24"/>
+          <w:szCs w:val="24"/>
+        </w:rPr>
+      </w:pPr>
+      <w:r>
+        <w:rPr>
+          <w:b/>
+          <w:sz w:val="24"/>
+          <w:szCs w:val="24"/>
+        </w:rPr>
+        <w:br/>
+      </w:r>
+    </w:p>
+    <w:p>
+      <w:pPr>
+        <w:spacing w:after="288"/>
+        <w:ind w:left="360"/>
+        <w:jc w:val="both"/>
+        <w:rPr>
+          <w:b/>
+          <w:sz w:val="24"/>
+          <w:szCs w:val="24"/>
+        </w:rPr>
+      </w:pPr>
     </w:p>
     <w:p>
       <w:pPr>
@@ -2621,6 +6268,345 @@
     </w:lvl>
   </w:abstractNum>
   <w:abstractNum w:abstractNumId="2">
+    <w:nsid w:val="2C020EDD"/>
+    <w:multiLevelType w:val="hybridMultilevel"/>
+    <w:tmpl w:val="D42086C2"/>
+    <w:lvl w:ilvl="0" w:tplc="0C0A0001">
+      <w:start w:val="1"/>
+      <w:numFmt w:val="bullet"/>
+      <w:lvlText w:val=""/>
+      <w:lvlJc w:val="left"/>
+      <w:pPr>
+        <w:ind w:left="720" w:hanging="360"/>
+      </w:pPr>
+      <w:rPr>
+        <w:rFonts w:ascii="Symbol" w:hAnsi="Symbol" w:hint="default"/>
+      </w:rPr>
+    </w:lvl>
+    <w:lvl w:ilvl="1" w:tplc="0C0A0003" w:tentative="1">
+      <w:start w:val="1"/>
+      <w:numFmt w:val="bullet"/>
+      <w:lvlText w:val="o"/>
+      <w:lvlJc w:val="left"/>
+      <w:pPr>
+        <w:ind w:left="1440" w:hanging="360"/>
+      </w:pPr>
+      <w:rPr>
+        <w:rFonts w:ascii="Courier New" w:hAnsi="Courier New" w:cs="Courier New" w:hint="default"/>
+      </w:rPr>
+    </w:lvl>
+    <w:lvl w:ilvl="2" w:tplc="0C0A0005" w:tentative="1">
+      <w:start w:val="1"/>
+      <w:numFmt w:val="bullet"/>
+      <w:lvlText w:val=""/>
+      <w:lvlJc w:val="left"/>
+      <w:pPr>
+        <w:ind w:left="2160" w:hanging="360"/>
+      </w:pPr>
+      <w:rPr>
+        <w:rFonts w:ascii="Wingdings" w:hAnsi="Wingdings" w:hint="default"/>
+      </w:rPr>
+    </w:lvl>
+    <w:lvl w:ilvl="3" w:tplc="0C0A0001" w:tentative="1">
+      <w:start w:val="1"/>
+      <w:numFmt w:val="bullet"/>
+      <w:lvlText w:val=""/>
+      <w:lvlJc w:val="left"/>
+      <w:pPr>
+        <w:ind w:left="2880" w:hanging="360"/>
+      </w:pPr>
+      <w:rPr>
+        <w:rFonts w:ascii="Symbol" w:hAnsi="Symbol" w:hint="default"/>
+      </w:rPr>
+    </w:lvl>
+    <w:lvl w:ilvl="4" w:tplc="0C0A0003" w:tentative="1">
+      <w:start w:val="1"/>
+      <w:numFmt w:val="bullet"/>
+      <w:lvlText w:val="o"/>
+      <w:lvlJc w:val="left"/>
+      <w:pPr>
+        <w:ind w:left="3600" w:hanging="360"/>
+      </w:pPr>
+      <w:rPr>
+        <w:rFonts w:ascii="Courier New" w:hAnsi="Courier New" w:cs="Courier New" w:hint="default"/>
+      </w:rPr>
+    </w:lvl>
+    <w:lvl w:ilvl="5" w:tplc="0C0A0005" w:tentative="1">
+      <w:start w:val="1"/>
+      <w:numFmt w:val="bullet"/>
+      <w:lvlText w:val=""/>
+      <w:lvlJc w:val="left"/>
+      <w:pPr>
+        <w:ind w:left="4320" w:hanging="360"/>
+      </w:pPr>
+      <w:rPr>
+        <w:rFonts w:ascii="Wingdings" w:hAnsi="Wingdings" w:hint="default"/>
+      </w:rPr>
+    </w:lvl>
+    <w:lvl w:ilvl="6" w:tplc="0C0A0001" w:tentative="1">
+      <w:start w:val="1"/>
+      <w:numFmt w:val="bullet"/>
+      <w:lvlText w:val=""/>
+      <w:lvlJc w:val="left"/>
+      <w:pPr>
+        <w:ind w:left="5040" w:hanging="360"/>
+      </w:pPr>
+      <w:rPr>
+        <w:rFonts w:ascii="Symbol" w:hAnsi="Symbol" w:hint="default"/>
+      </w:rPr>
+    </w:lvl>
+    <w:lvl w:ilvl="7" w:tplc="0C0A0003" w:tentative="1">
+      <w:start w:val="1"/>
+      <w:numFmt w:val="bullet"/>
+      <w:lvlText w:val="o"/>
+      <w:lvlJc w:val="left"/>
+      <w:pPr>
+        <w:ind w:left="5760" w:hanging="360"/>
+      </w:pPr>
+      <w:rPr>
+        <w:rFonts w:ascii="Courier New" w:hAnsi="Courier New" w:cs="Courier New" w:hint="default"/>
+      </w:rPr>
+    </w:lvl>
+    <w:lvl w:ilvl="8" w:tplc="0C0A0005" w:tentative="1">
+      <w:start w:val="1"/>
+      <w:numFmt w:val="bullet"/>
+      <w:lvlText w:val=""/>
+      <w:lvlJc w:val="left"/>
+      <w:pPr>
+        <w:ind w:left="6480" w:hanging="360"/>
+      </w:pPr>
+      <w:rPr>
+        <w:rFonts w:ascii="Wingdings" w:hAnsi="Wingdings" w:hint="default"/>
+      </w:rPr>
+    </w:lvl>
+  </w:abstractNum>
+  <w:abstractNum w:abstractNumId="3">
+    <w:nsid w:val="428644E7"/>
+    <w:multiLevelType w:val="hybridMultilevel"/>
+    <w:tmpl w:val="4106F460"/>
+    <w:lvl w:ilvl="0" w:tplc="0C0A0001">
+      <w:start w:val="1"/>
+      <w:numFmt w:val="bullet"/>
+      <w:lvlText w:val=""/>
+      <w:lvlJc w:val="left"/>
+      <w:pPr>
+        <w:ind w:left="720" w:hanging="360"/>
+      </w:pPr>
+      <w:rPr>
+        <w:rFonts w:ascii="Symbol" w:hAnsi="Symbol" w:hint="default"/>
+      </w:rPr>
+    </w:lvl>
+    <w:lvl w:ilvl="1" w:tplc="0C0A0003" w:tentative="1">
+      <w:start w:val="1"/>
+      <w:numFmt w:val="bullet"/>
+      <w:lvlText w:val="o"/>
+      <w:lvlJc w:val="left"/>
+      <w:pPr>
+        <w:ind w:left="1440" w:hanging="360"/>
+      </w:pPr>
+      <w:rPr>
+        <w:rFonts w:ascii="Courier New" w:hAnsi="Courier New" w:cs="Courier New" w:hint="default"/>
+      </w:rPr>
+    </w:lvl>
+    <w:lvl w:ilvl="2" w:tplc="0C0A0005" w:tentative="1">
+      <w:start w:val="1"/>
+      <w:numFmt w:val="bullet"/>
+      <w:lvlText w:val=""/>
+      <w:lvlJc w:val="left"/>
+      <w:pPr>
+        <w:ind w:left="2160" w:hanging="360"/>
+      </w:pPr>
+      <w:rPr>
+        <w:rFonts w:ascii="Wingdings" w:hAnsi="Wingdings" w:hint="default"/>
+      </w:rPr>
+    </w:lvl>
+    <w:lvl w:ilvl="3" w:tplc="0C0A0001" w:tentative="1">
+      <w:start w:val="1"/>
+      <w:numFmt w:val="bullet"/>
+      <w:lvlText w:val=""/>
+      <w:lvlJc w:val="left"/>
+      <w:pPr>
+        <w:ind w:left="2880" w:hanging="360"/>
+      </w:pPr>
+      <w:rPr>
+        <w:rFonts w:ascii="Symbol" w:hAnsi="Symbol" w:hint="default"/>
+      </w:rPr>
+    </w:lvl>
+    <w:lvl w:ilvl="4" w:tplc="0C0A0003" w:tentative="1">
+      <w:start w:val="1"/>
+      <w:numFmt w:val="bullet"/>
+      <w:lvlText w:val="o"/>
+      <w:lvlJc w:val="left"/>
+      <w:pPr>
+        <w:ind w:left="3600" w:hanging="360"/>
+      </w:pPr>
+      <w:rPr>
+        <w:rFonts w:ascii="Courier New" w:hAnsi="Courier New" w:cs="Courier New" w:hint="default"/>
+      </w:rPr>
+    </w:lvl>
+    <w:lvl w:ilvl="5" w:tplc="0C0A0005" w:tentative="1">
+      <w:start w:val="1"/>
+      <w:numFmt w:val="bullet"/>
+      <w:lvlText w:val=""/>
+      <w:lvlJc w:val="left"/>
+      <w:pPr>
+        <w:ind w:left="4320" w:hanging="360"/>
+      </w:pPr>
+      <w:rPr>
+        <w:rFonts w:ascii="Wingdings" w:hAnsi="Wingdings" w:hint="default"/>
+      </w:rPr>
+    </w:lvl>
+    <w:lvl w:ilvl="6" w:tplc="0C0A0001" w:tentative="1">
+      <w:start w:val="1"/>
+      <w:numFmt w:val="bullet"/>
+      <w:lvlText w:val=""/>
+      <w:lvlJc w:val="left"/>
+      <w:pPr>
+        <w:ind w:left="5040" w:hanging="360"/>
+      </w:pPr>
+      <w:rPr>
+        <w:rFonts w:ascii="Symbol" w:hAnsi="Symbol" w:hint="default"/>
+      </w:rPr>
+    </w:lvl>
+    <w:lvl w:ilvl="7" w:tplc="0C0A0003" w:tentative="1">
+      <w:start w:val="1"/>
+      <w:numFmt w:val="bullet"/>
+      <w:lvlText w:val="o"/>
+      <w:lvlJc w:val="left"/>
+      <w:pPr>
+        <w:ind w:left="5760" w:hanging="360"/>
+      </w:pPr>
+      <w:rPr>
+        <w:rFonts w:ascii="Courier New" w:hAnsi="Courier New" w:cs="Courier New" w:hint="default"/>
+      </w:rPr>
+    </w:lvl>
+    <w:lvl w:ilvl="8" w:tplc="0C0A0005" w:tentative="1">
+      <w:start w:val="1"/>
+      <w:numFmt w:val="bullet"/>
+      <w:lvlText w:val=""/>
+      <w:lvlJc w:val="left"/>
+      <w:pPr>
+        <w:ind w:left="6480" w:hanging="360"/>
+      </w:pPr>
+      <w:rPr>
+        <w:rFonts w:ascii="Wingdings" w:hAnsi="Wingdings" w:hint="default"/>
+      </w:rPr>
+    </w:lvl>
+  </w:abstractNum>
+  <w:abstractNum w:abstractNumId="4">
+    <w:nsid w:val="44F22A9A"/>
+    <w:multiLevelType w:val="hybridMultilevel"/>
+    <w:tmpl w:val="078870CE"/>
+    <w:lvl w:ilvl="0" w:tplc="0C0A0001">
+      <w:start w:val="1"/>
+      <w:numFmt w:val="bullet"/>
+      <w:lvlText w:val=""/>
+      <w:lvlJc w:val="left"/>
+      <w:pPr>
+        <w:ind w:left="720" w:hanging="360"/>
+      </w:pPr>
+      <w:rPr>
+        <w:rFonts w:ascii="Symbol" w:hAnsi="Symbol" w:hint="default"/>
+      </w:rPr>
+    </w:lvl>
+    <w:lvl w:ilvl="1" w:tplc="0C0A0003" w:tentative="1">
+      <w:start w:val="1"/>
+      <w:numFmt w:val="bullet"/>
+      <w:lvlText w:val="o"/>
+      <w:lvlJc w:val="left"/>
+      <w:pPr>
+        <w:ind w:left="1440" w:hanging="360"/>
+      </w:pPr>
+      <w:rPr>
+        <w:rFonts w:ascii="Courier New" w:hAnsi="Courier New" w:cs="Courier New" w:hint="default"/>
+      </w:rPr>
+    </w:lvl>
+    <w:lvl w:ilvl="2" w:tplc="0C0A0005" w:tentative="1">
+      <w:start w:val="1"/>
+      <w:numFmt w:val="bullet"/>
+      <w:lvlText w:val=""/>
+      <w:lvlJc w:val="left"/>
+      <w:pPr>
+        <w:ind w:left="2160" w:hanging="360"/>
+      </w:pPr>
+      <w:rPr>
+        <w:rFonts w:ascii="Wingdings" w:hAnsi="Wingdings" w:hint="default"/>
+      </w:rPr>
+    </w:lvl>
+    <w:lvl w:ilvl="3" w:tplc="0C0A0001" w:tentative="1">
+      <w:start w:val="1"/>
+      <w:numFmt w:val="bullet"/>
+      <w:lvlText w:val=""/>
+      <w:lvlJc w:val="left"/>
+      <w:pPr>
+        <w:ind w:left="2880" w:hanging="360"/>
+      </w:pPr>
+      <w:rPr>
+        <w:rFonts w:ascii="Symbol" w:hAnsi="Symbol" w:hint="default"/>
+      </w:rPr>
+    </w:lvl>
+    <w:lvl w:ilvl="4" w:tplc="0C0A0003" w:tentative="1">
+      <w:start w:val="1"/>
+      <w:numFmt w:val="bullet"/>
+      <w:lvlText w:val="o"/>
+      <w:lvlJc w:val="left"/>
+      <w:pPr>
+        <w:ind w:left="3600" w:hanging="360"/>
+      </w:pPr>
+      <w:rPr>
+        <w:rFonts w:ascii="Courier New" w:hAnsi="Courier New" w:cs="Courier New" w:hint="default"/>
+      </w:rPr>
+    </w:lvl>
+    <w:lvl w:ilvl="5" w:tplc="0C0A0005" w:tentative="1">
+      <w:start w:val="1"/>
+      <w:numFmt w:val="bullet"/>
+      <w:lvlText w:val=""/>
+      <w:lvlJc w:val="left"/>
+      <w:pPr>
+        <w:ind w:left="4320" w:hanging="360"/>
+      </w:pPr>
+      <w:rPr>
+        <w:rFonts w:ascii="Wingdings" w:hAnsi="Wingdings" w:hint="default"/>
+      </w:rPr>
+    </w:lvl>
+    <w:lvl w:ilvl="6" w:tplc="0C0A0001" w:tentative="1">
+      <w:start w:val="1"/>
+      <w:numFmt w:val="bullet"/>
+      <w:lvlText w:val=""/>
+      <w:lvlJc w:val="left"/>
+      <w:pPr>
+        <w:ind w:left="5040" w:hanging="360"/>
+      </w:pPr>
+      <w:rPr>
+        <w:rFonts w:ascii="Symbol" w:hAnsi="Symbol" w:hint="default"/>
+      </w:rPr>
+    </w:lvl>
+    <w:lvl w:ilvl="7" w:tplc="0C0A0003" w:tentative="1">
+      <w:start w:val="1"/>
+      <w:numFmt w:val="bullet"/>
+      <w:lvlText w:val="o"/>
+      <w:lvlJc w:val="left"/>
+      <w:pPr>
+        <w:ind w:left="5760" w:hanging="360"/>
+      </w:pPr>
+      <w:rPr>
+        <w:rFonts w:ascii="Courier New" w:hAnsi="Courier New" w:cs="Courier New" w:hint="default"/>
+      </w:rPr>
+    </w:lvl>
+    <w:lvl w:ilvl="8" w:tplc="0C0A0005" w:tentative="1">
+      <w:start w:val="1"/>
+      <w:numFmt w:val="bullet"/>
+      <w:lvlText w:val=""/>
+      <w:lvlJc w:val="left"/>
+      <w:pPr>
+        <w:ind w:left="6480" w:hanging="360"/>
+      </w:pPr>
+      <w:rPr>
+        <w:rFonts w:ascii="Wingdings" w:hAnsi="Wingdings" w:hint="default"/>
+      </w:rPr>
+    </w:lvl>
+  </w:abstractNum>
+  <w:abstractNum w:abstractNumId="5">
     <w:nsid w:val="5BD36EA5"/>
     <w:multiLevelType w:val="hybridMultilevel"/>
     <w:tmpl w:val="1C486F52"/>
@@ -2733,7 +6719,233 @@
       </w:rPr>
     </w:lvl>
   </w:abstractNum>
-  <w:abstractNum w:abstractNumId="3">
+  <w:abstractNum w:abstractNumId="6">
+    <w:nsid w:val="62565063"/>
+    <w:multiLevelType w:val="hybridMultilevel"/>
+    <w:tmpl w:val="42285EC6"/>
+    <w:lvl w:ilvl="0" w:tplc="0C0A0001">
+      <w:start w:val="1"/>
+      <w:numFmt w:val="bullet"/>
+      <w:lvlText w:val=""/>
+      <w:lvlJc w:val="left"/>
+      <w:pPr>
+        <w:ind w:left="1080" w:hanging="360"/>
+      </w:pPr>
+      <w:rPr>
+        <w:rFonts w:ascii="Symbol" w:hAnsi="Symbol" w:hint="default"/>
+      </w:rPr>
+    </w:lvl>
+    <w:lvl w:ilvl="1" w:tplc="0C0A0003" w:tentative="1">
+      <w:start w:val="1"/>
+      <w:numFmt w:val="bullet"/>
+      <w:lvlText w:val="o"/>
+      <w:lvlJc w:val="left"/>
+      <w:pPr>
+        <w:ind w:left="1800" w:hanging="360"/>
+      </w:pPr>
+      <w:rPr>
+        <w:rFonts w:ascii="Courier New" w:hAnsi="Courier New" w:cs="Courier New" w:hint="default"/>
+      </w:rPr>
+    </w:lvl>
+    <w:lvl w:ilvl="2" w:tplc="0C0A0005" w:tentative="1">
+      <w:start w:val="1"/>
+      <w:numFmt w:val="bullet"/>
+      <w:lvlText w:val=""/>
+      <w:lvlJc w:val="left"/>
+      <w:pPr>
+        <w:ind w:left="2520" w:hanging="360"/>
+      </w:pPr>
+      <w:rPr>
+        <w:rFonts w:ascii="Wingdings" w:hAnsi="Wingdings" w:hint="default"/>
+      </w:rPr>
+    </w:lvl>
+    <w:lvl w:ilvl="3" w:tplc="0C0A0001" w:tentative="1">
+      <w:start w:val="1"/>
+      <w:numFmt w:val="bullet"/>
+      <w:lvlText w:val=""/>
+      <w:lvlJc w:val="left"/>
+      <w:pPr>
+        <w:ind w:left="3240" w:hanging="360"/>
+      </w:pPr>
+      <w:rPr>
+        <w:rFonts w:ascii="Symbol" w:hAnsi="Symbol" w:hint="default"/>
+      </w:rPr>
+    </w:lvl>
+    <w:lvl w:ilvl="4" w:tplc="0C0A0003" w:tentative="1">
+      <w:start w:val="1"/>
+      <w:numFmt w:val="bullet"/>
+      <w:lvlText w:val="o"/>
+      <w:lvlJc w:val="left"/>
+      <w:pPr>
+        <w:ind w:left="3960" w:hanging="360"/>
+      </w:pPr>
+      <w:rPr>
+        <w:rFonts w:ascii="Courier New" w:hAnsi="Courier New" w:cs="Courier New" w:hint="default"/>
+      </w:rPr>
+    </w:lvl>
+    <w:lvl w:ilvl="5" w:tplc="0C0A0005" w:tentative="1">
+      <w:start w:val="1"/>
+      <w:numFmt w:val="bullet"/>
+      <w:lvlText w:val=""/>
+      <w:lvlJc w:val="left"/>
+      <w:pPr>
+        <w:ind w:left="4680" w:hanging="360"/>
+      </w:pPr>
+      <w:rPr>
+        <w:rFonts w:ascii="Wingdings" w:hAnsi="Wingdings" w:hint="default"/>
+      </w:rPr>
+    </w:lvl>
+    <w:lvl w:ilvl="6" w:tplc="0C0A0001" w:tentative="1">
+      <w:start w:val="1"/>
+      <w:numFmt w:val="bullet"/>
+      <w:lvlText w:val=""/>
+      <w:lvlJc w:val="left"/>
+      <w:pPr>
+        <w:ind w:left="5400" w:hanging="360"/>
+      </w:pPr>
+      <w:rPr>
+        <w:rFonts w:ascii="Symbol" w:hAnsi="Symbol" w:hint="default"/>
+      </w:rPr>
+    </w:lvl>
+    <w:lvl w:ilvl="7" w:tplc="0C0A0003" w:tentative="1">
+      <w:start w:val="1"/>
+      <w:numFmt w:val="bullet"/>
+      <w:lvlText w:val="o"/>
+      <w:lvlJc w:val="left"/>
+      <w:pPr>
+        <w:ind w:left="6120" w:hanging="360"/>
+      </w:pPr>
+      <w:rPr>
+        <w:rFonts w:ascii="Courier New" w:hAnsi="Courier New" w:cs="Courier New" w:hint="default"/>
+      </w:rPr>
+    </w:lvl>
+    <w:lvl w:ilvl="8" w:tplc="0C0A0005" w:tentative="1">
+      <w:start w:val="1"/>
+      <w:numFmt w:val="bullet"/>
+      <w:lvlText w:val=""/>
+      <w:lvlJc w:val="left"/>
+      <w:pPr>
+        <w:ind w:left="6840" w:hanging="360"/>
+      </w:pPr>
+      <w:rPr>
+        <w:rFonts w:ascii="Wingdings" w:hAnsi="Wingdings" w:hint="default"/>
+      </w:rPr>
+    </w:lvl>
+  </w:abstractNum>
+  <w:abstractNum w:abstractNumId="7">
+    <w:nsid w:val="64D6337C"/>
+    <w:multiLevelType w:val="hybridMultilevel"/>
+    <w:tmpl w:val="BBD2EA20"/>
+    <w:lvl w:ilvl="0" w:tplc="0C0A0001">
+      <w:start w:val="1"/>
+      <w:numFmt w:val="bullet"/>
+      <w:lvlText w:val=""/>
+      <w:lvlJc w:val="left"/>
+      <w:pPr>
+        <w:ind w:left="720" w:hanging="360"/>
+      </w:pPr>
+      <w:rPr>
+        <w:rFonts w:ascii="Symbol" w:hAnsi="Symbol" w:hint="default"/>
+      </w:rPr>
+    </w:lvl>
+    <w:lvl w:ilvl="1" w:tplc="0C0A0003" w:tentative="1">
+      <w:start w:val="1"/>
+      <w:numFmt w:val="bullet"/>
+      <w:lvlText w:val="o"/>
+      <w:lvlJc w:val="left"/>
+      <w:pPr>
+        <w:ind w:left="1440" w:hanging="360"/>
+      </w:pPr>
+      <w:rPr>
+        <w:rFonts w:ascii="Courier New" w:hAnsi="Courier New" w:cs="Courier New" w:hint="default"/>
+      </w:rPr>
+    </w:lvl>
+    <w:lvl w:ilvl="2" w:tplc="0C0A0005" w:tentative="1">
+      <w:start w:val="1"/>
+      <w:numFmt w:val="bullet"/>
+      <w:lvlText w:val=""/>
+      <w:lvlJc w:val="left"/>
+      <w:pPr>
+        <w:ind w:left="2160" w:hanging="360"/>
+      </w:pPr>
+      <w:rPr>
+        <w:rFonts w:ascii="Wingdings" w:hAnsi="Wingdings" w:hint="default"/>
+      </w:rPr>
+    </w:lvl>
+    <w:lvl w:ilvl="3" w:tplc="0C0A0001" w:tentative="1">
+      <w:start w:val="1"/>
+      <w:numFmt w:val="bullet"/>
+      <w:lvlText w:val=""/>
+      <w:lvlJc w:val="left"/>
+      <w:pPr>
+        <w:ind w:left="2880" w:hanging="360"/>
+      </w:pPr>
+      <w:rPr>
+        <w:rFonts w:ascii="Symbol" w:hAnsi="Symbol" w:hint="default"/>
+      </w:rPr>
+    </w:lvl>
+    <w:lvl w:ilvl="4" w:tplc="0C0A0003" w:tentative="1">
+      <w:start w:val="1"/>
+      <w:numFmt w:val="bullet"/>
+      <w:lvlText w:val="o"/>
+      <w:lvlJc w:val="left"/>
+      <w:pPr>
+        <w:ind w:left="3600" w:hanging="360"/>
+      </w:pPr>
+      <w:rPr>
+        <w:rFonts w:ascii="Courier New" w:hAnsi="Courier New" w:cs="Courier New" w:hint="default"/>
+      </w:rPr>
+    </w:lvl>
+    <w:lvl w:ilvl="5" w:tplc="0C0A0005" w:tentative="1">
+      <w:start w:val="1"/>
+      <w:numFmt w:val="bullet"/>
+      <w:lvlText w:val=""/>
+      <w:lvlJc w:val="left"/>
+      <w:pPr>
+        <w:ind w:left="4320" w:hanging="360"/>
+      </w:pPr>
+      <w:rPr>
+        <w:rFonts w:ascii="Wingdings" w:hAnsi="Wingdings" w:hint="default"/>
+      </w:rPr>
+    </w:lvl>
+    <w:lvl w:ilvl="6" w:tplc="0C0A0001" w:tentative="1">
+      <w:start w:val="1"/>
+      <w:numFmt w:val="bullet"/>
+      <w:lvlText w:val=""/>
+      <w:lvlJc w:val="left"/>
+      <w:pPr>
+        <w:ind w:left="5040" w:hanging="360"/>
+      </w:pPr>
+      <w:rPr>
+        <w:rFonts w:ascii="Symbol" w:hAnsi="Symbol" w:hint="default"/>
+      </w:rPr>
+    </w:lvl>
+    <w:lvl w:ilvl="7" w:tplc="0C0A0003" w:tentative="1">
+      <w:start w:val="1"/>
+      <w:numFmt w:val="bullet"/>
+      <w:lvlText w:val="o"/>
+      <w:lvlJc w:val="left"/>
+      <w:pPr>
+        <w:ind w:left="5760" w:hanging="360"/>
+      </w:pPr>
+      <w:rPr>
+        <w:rFonts w:ascii="Courier New" w:hAnsi="Courier New" w:cs="Courier New" w:hint="default"/>
+      </w:rPr>
+    </w:lvl>
+    <w:lvl w:ilvl="8" w:tplc="0C0A0005" w:tentative="1">
+      <w:start w:val="1"/>
+      <w:numFmt w:val="bullet"/>
+      <w:lvlText w:val=""/>
+      <w:lvlJc w:val="left"/>
+      <w:pPr>
+        <w:ind w:left="6480" w:hanging="360"/>
+      </w:pPr>
+      <w:rPr>
+        <w:rFonts w:ascii="Wingdings" w:hAnsi="Wingdings" w:hint="default"/>
+      </w:rPr>
+    </w:lvl>
+  </w:abstractNum>
+  <w:abstractNum w:abstractNumId="8">
     <w:nsid w:val="6E9C23D7"/>
     <w:multiLevelType w:val="hybridMultilevel"/>
     <w:tmpl w:val="02B06C76"/>
@@ -2822,7 +7034,121 @@
       </w:pPr>
     </w:lvl>
   </w:abstractNum>
-  <w:abstractNum w:abstractNumId="4">
+  <w:abstractNum w:abstractNumId="9">
+    <w:nsid w:val="7B71020C"/>
+    <w:multiLevelType w:val="hybridMultilevel"/>
+    <w:tmpl w:val="856E545E"/>
+    <w:lvl w:ilvl="0" w:tplc="11BA6CE2">
+      <w:start w:val="1"/>
+      <w:numFmt w:val="bullet"/>
+      <w:lvlText w:val=""/>
+      <w:lvlJc w:val="left"/>
+      <w:pPr>
+        <w:ind w:left="720" w:hanging="360"/>
+      </w:pPr>
+      <w:rPr>
+        <w:rFonts w:ascii="Wingdings" w:hAnsi="Wingdings" w:hint="default"/>
+        <w:sz w:val="24"/>
+      </w:rPr>
+    </w:lvl>
+    <w:lvl w:ilvl="1" w:tplc="0C0A0003" w:tentative="1">
+      <w:start w:val="1"/>
+      <w:numFmt w:val="bullet"/>
+      <w:lvlText w:val="o"/>
+      <w:lvlJc w:val="left"/>
+      <w:pPr>
+        <w:ind w:left="1440" w:hanging="360"/>
+      </w:pPr>
+      <w:rPr>
+        <w:rFonts w:ascii="Courier New" w:hAnsi="Courier New" w:cs="Courier New" w:hint="default"/>
+      </w:rPr>
+    </w:lvl>
+    <w:lvl w:ilvl="2" w:tplc="0C0A0005" w:tentative="1">
+      <w:start w:val="1"/>
+      <w:numFmt w:val="bullet"/>
+      <w:lvlText w:val=""/>
+      <w:lvlJc w:val="left"/>
+      <w:pPr>
+        <w:ind w:left="2160" w:hanging="360"/>
+      </w:pPr>
+      <w:rPr>
+        <w:rFonts w:ascii="Wingdings" w:hAnsi="Wingdings" w:hint="default"/>
+      </w:rPr>
+    </w:lvl>
+    <w:lvl w:ilvl="3" w:tplc="0C0A0001" w:tentative="1">
+      <w:start w:val="1"/>
+      <w:numFmt w:val="bullet"/>
+      <w:lvlText w:val=""/>
+      <w:lvlJc w:val="left"/>
+      <w:pPr>
+        <w:ind w:left="2880" w:hanging="360"/>
+      </w:pPr>
+      <w:rPr>
+        <w:rFonts w:ascii="Symbol" w:hAnsi="Symbol" w:hint="default"/>
+      </w:rPr>
+    </w:lvl>
+    <w:lvl w:ilvl="4" w:tplc="0C0A0003" w:tentative="1">
+      <w:start w:val="1"/>
+      <w:numFmt w:val="bullet"/>
+      <w:lvlText w:val="o"/>
+      <w:lvlJc w:val="left"/>
+      <w:pPr>
+        <w:ind w:left="3600" w:hanging="360"/>
+      </w:pPr>
+      <w:rPr>
+        <w:rFonts w:ascii="Courier New" w:hAnsi="Courier New" w:cs="Courier New" w:hint="default"/>
+      </w:rPr>
+    </w:lvl>
+    <w:lvl w:ilvl="5" w:tplc="0C0A0005" w:tentative="1">
+      <w:start w:val="1"/>
+      <w:numFmt w:val="bullet"/>
+      <w:lvlText w:val=""/>
+      <w:lvlJc w:val="left"/>
+      <w:pPr>
+        <w:ind w:left="4320" w:hanging="360"/>
+      </w:pPr>
+      <w:rPr>
+        <w:rFonts w:ascii="Wingdings" w:hAnsi="Wingdings" w:hint="default"/>
+      </w:rPr>
+    </w:lvl>
+    <w:lvl w:ilvl="6" w:tplc="0C0A0001" w:tentative="1">
+      <w:start w:val="1"/>
+      <w:numFmt w:val="bullet"/>
+      <w:lvlText w:val=""/>
+      <w:lvlJc w:val="left"/>
+      <w:pPr>
+        <w:ind w:left="5040" w:hanging="360"/>
+      </w:pPr>
+      <w:rPr>
+        <w:rFonts w:ascii="Symbol" w:hAnsi="Symbol" w:hint="default"/>
+      </w:rPr>
+    </w:lvl>
+    <w:lvl w:ilvl="7" w:tplc="0C0A0003" w:tentative="1">
+      <w:start w:val="1"/>
+      <w:numFmt w:val="bullet"/>
+      <w:lvlText w:val="o"/>
+      <w:lvlJc w:val="left"/>
+      <w:pPr>
+        <w:ind w:left="5760" w:hanging="360"/>
+      </w:pPr>
+      <w:rPr>
+        <w:rFonts w:ascii="Courier New" w:hAnsi="Courier New" w:cs="Courier New" w:hint="default"/>
+      </w:rPr>
+    </w:lvl>
+    <w:lvl w:ilvl="8" w:tplc="0C0A0005" w:tentative="1">
+      <w:start w:val="1"/>
+      <w:numFmt w:val="bullet"/>
+      <w:lvlText w:val=""/>
+      <w:lvlJc w:val="left"/>
+      <w:pPr>
+        <w:ind w:left="6480" w:hanging="360"/>
+      </w:pPr>
+      <w:rPr>
+        <w:rFonts w:ascii="Wingdings" w:hAnsi="Wingdings" w:hint="default"/>
+      </w:rPr>
+    </w:lvl>
+  </w:abstractNum>
+  <w:abstractNum w:abstractNumId="10">
     <w:nsid w:val="7FDE45A4"/>
     <w:multiLevelType w:val="hybridMultilevel"/>
     <w:tmpl w:val="AE48B6A4"/>
@@ -2939,15 +7265,33 @@
     <w:abstractNumId w:val="0"/>
   </w:num>
   <w:num w:numId="2">
-    <w:abstractNumId w:val="3"/>
+    <w:abstractNumId w:val="8"/>
   </w:num>
   <w:num w:numId="3">
     <w:abstractNumId w:val="1"/>
   </w:num>
   <w:num w:numId="4">
+    <w:abstractNumId w:val="5"/>
+  </w:num>
+  <w:num w:numId="5">
+    <w:abstractNumId w:val="10"/>
+  </w:num>
+  <w:num w:numId="6">
+    <w:abstractNumId w:val="7"/>
+  </w:num>
+  <w:num w:numId="7">
+    <w:abstractNumId w:val="9"/>
+  </w:num>
+  <w:num w:numId="8">
+    <w:abstractNumId w:val="3"/>
+  </w:num>
+  <w:num w:numId="9">
     <w:abstractNumId w:val="2"/>
   </w:num>
-  <w:num w:numId="5">
+  <w:num w:numId="10">
+    <w:abstractNumId w:val="6"/>
+  </w:num>
+  <w:num w:numId="11">
     <w:abstractNumId w:val="4"/>
   </w:num>
 </w:numbering>
@@ -3148,6 +7492,33 @@
       <w:ind w:left="720"/>
       <w:contextualSpacing/>
     </w:pPr>
+  </w:style>
+  <w:style w:type="paragraph" w:styleId="Textodeglobo">
+    <w:name w:val="Balloon Text"/>
+    <w:basedOn w:val="Normal"/>
+    <w:link w:val="TextodegloboCar"/>
+    <w:uiPriority w:val="99"/>
+    <w:semiHidden/>
+    <w:unhideWhenUsed/>
+    <w:rsid w:val="007F1C1E"/>
+    <w:rPr>
+      <w:rFonts w:ascii="Tahoma" w:hAnsi="Tahoma" w:cs="Tahoma"/>
+      <w:sz w:val="16"/>
+      <w:szCs w:val="16"/>
+    </w:rPr>
+  </w:style>
+  <w:style w:type="character" w:customStyle="1" w:styleId="TextodegloboCar">
+    <w:name w:val="Texto de globo Car"/>
+    <w:basedOn w:val="Fuentedeprrafopredeter"/>
+    <w:link w:val="Textodeglobo"/>
+    <w:uiPriority w:val="99"/>
+    <w:semiHidden/>
+    <w:rsid w:val="007F1C1E"/>
+    <w:rPr>
+      <w:rFonts w:ascii="Tahoma" w:hAnsi="Tahoma" w:cs="Tahoma"/>
+      <w:sz w:val="16"/>
+      <w:szCs w:val="16"/>
+    </w:rPr>
   </w:style>
 </w:styles>
 </file>

</xml_diff>